<commit_message>
added exe, disabled location and gallery
</commit_message>
<xml_diff>
--- a/Set-Up-Guide.docx
+++ b/Set-Up-Guide.docx
@@ -1049,8 +1049,6 @@
             <w:br w:type="page"/>
           </w:r>
         </w:p>
-        <w:bookmarkStart w:id="0" w:name="_GoBack" w:displacedByCustomXml="next"/>
-        <w:bookmarkEnd w:id="0" w:displacedByCustomXml="next"/>
       </w:sdtContent>
     </w:sdt>
     <w:sdt>
@@ -1342,7 +1340,23 @@
                 <w:rFonts w:ascii="Times New Roman" w:hAnsi="Times New Roman" w:cs="Times New Roman"/>
                 <w:noProof/>
               </w:rPr>
-              <w:t>3.0 Set up back end and run web application</w:t>
+              <w:t>3.0 Set up back</w:t>
+            </w:r>
+            <w:r>
+              <w:rPr>
+                <w:rStyle w:val="Hyperlink"/>
+                <w:rFonts w:ascii="Times New Roman" w:hAnsi="Times New Roman" w:cs="Times New Roman"/>
+                <w:noProof/>
+              </w:rPr>
+              <w:t>-</w:t>
+            </w:r>
+            <w:r>
+              <w:rPr>
+                <w:rStyle w:val="Hyperlink"/>
+                <w:rFonts w:ascii="Times New Roman" w:hAnsi="Times New Roman" w:cs="Times New Roman"/>
+                <w:noProof/>
+              </w:rPr>
+              <w:t>end and run web application</w:t>
             </w:r>
             <w:r>
               <w:rPr>
@@ -2217,7 +2231,7 @@
           <w:szCs w:val="36"/>
         </w:rPr>
       </w:pPr>
-      <w:bookmarkStart w:id="1" w:name="_Toc30033706"/>
+      <w:bookmarkStart w:id="0" w:name="_Toc30033706"/>
       <w:r>
         <w:rPr>
           <w:rFonts w:ascii="Times New Roman" w:hAnsi="Times New Roman" w:cs="Times New Roman"/>
@@ -2227,7 +2241,7 @@
         <w:lastRenderedPageBreak/>
         <w:t>1.0 General information</w:t>
       </w:r>
-      <w:bookmarkEnd w:id="1"/>
+      <w:bookmarkEnd w:id="0"/>
       <w:r>
         <w:rPr>
           <w:rFonts w:ascii="Times New Roman" w:hAnsi="Times New Roman" w:cs="Times New Roman"/>
@@ -2321,7 +2335,7 @@
           <w:szCs w:val="32"/>
         </w:rPr>
       </w:pPr>
-      <w:bookmarkStart w:id="2" w:name="_Toc30033707"/>
+      <w:bookmarkStart w:id="1" w:name="_Toc30033707"/>
       <w:r>
         <w:rPr>
           <w:rFonts w:ascii="Times New Roman" w:hAnsi="Times New Roman" w:cs="Times New Roman"/>
@@ -2338,7 +2352,7 @@
         </w:rPr>
         <w:t>1 Required Downloads/Sign-ups</w:t>
       </w:r>
-      <w:bookmarkEnd w:id="2"/>
+      <w:bookmarkEnd w:id="1"/>
     </w:p>
     <w:p/>
     <w:p>
@@ -2680,7 +2694,7 @@
           <w:szCs w:val="36"/>
         </w:rPr>
       </w:pPr>
-      <w:bookmarkStart w:id="3" w:name="_Toc30033708"/>
+      <w:bookmarkStart w:id="2" w:name="_Toc30033708"/>
       <w:r>
         <w:rPr>
           <w:rFonts w:ascii="Times New Roman" w:hAnsi="Times New Roman" w:cs="Times New Roman"/>
@@ -2722,7 +2736,7 @@
         </w:rPr>
         <w:t xml:space="preserve"> to one’s GitHub Account</w:t>
       </w:r>
-      <w:bookmarkEnd w:id="3"/>
+      <w:bookmarkEnd w:id="2"/>
     </w:p>
     <w:p/>
     <w:p>
@@ -3063,7 +3077,7 @@
           <w:szCs w:val="36"/>
         </w:rPr>
       </w:pPr>
-      <w:bookmarkStart w:id="4" w:name="_Toc30033709"/>
+      <w:bookmarkStart w:id="3" w:name="_Toc30033709"/>
       <w:r>
         <w:rPr>
           <w:rFonts w:ascii="Times New Roman" w:hAnsi="Times New Roman" w:cs="Times New Roman"/>
@@ -3087,7 +3101,7 @@
           <w:sz w:val="36"/>
           <w:szCs w:val="36"/>
         </w:rPr>
-        <w:t xml:space="preserve">back end and run </w:t>
+        <w:t>back</w:t>
       </w:r>
       <w:r>
         <w:rPr>
@@ -3095,9 +3109,25 @@
           <w:sz w:val="36"/>
           <w:szCs w:val="36"/>
         </w:rPr>
+        <w:t>-</w:t>
+      </w:r>
+      <w:r>
+        <w:rPr>
+          <w:rFonts w:ascii="Times New Roman" w:hAnsi="Times New Roman" w:cs="Times New Roman"/>
+          <w:sz w:val="36"/>
+          <w:szCs w:val="36"/>
+        </w:rPr>
+        <w:t xml:space="preserve">end and run </w:t>
+      </w:r>
+      <w:r>
+        <w:rPr>
+          <w:rFonts w:ascii="Times New Roman" w:hAnsi="Times New Roman" w:cs="Times New Roman"/>
+          <w:sz w:val="36"/>
+          <w:szCs w:val="36"/>
+        </w:rPr>
         <w:t>web application</w:t>
       </w:r>
-      <w:bookmarkEnd w:id="4"/>
+      <w:bookmarkEnd w:id="3"/>
     </w:p>
     <w:p/>
     <w:p>
@@ -3109,7 +3139,7 @@
           <w:szCs w:val="32"/>
         </w:rPr>
       </w:pPr>
-      <w:bookmarkStart w:id="5" w:name="_Toc30033710"/>
+      <w:bookmarkStart w:id="4" w:name="_Toc30033710"/>
       <w:r>
         <w:rPr>
           <w:rFonts w:ascii="Times New Roman" w:hAnsi="Times New Roman" w:cs="Times New Roman"/>
@@ -3134,7 +3164,7 @@
         </w:rPr>
         <w:t>Set up MongoDB Atlas database and create collection</w:t>
       </w:r>
-      <w:bookmarkEnd w:id="5"/>
+      <w:bookmarkEnd w:id="4"/>
     </w:p>
     <w:p/>
     <w:p>
@@ -4271,7 +4301,7 @@
           <w:szCs w:val="32"/>
         </w:rPr>
       </w:pPr>
-      <w:bookmarkStart w:id="6" w:name="_Toc30033711"/>
+      <w:bookmarkStart w:id="5" w:name="_Toc30033711"/>
       <w:r>
         <w:rPr>
           <w:rFonts w:ascii="Times New Roman" w:hAnsi="Times New Roman" w:cs="Times New Roman"/>
@@ -4312,7 +4342,7 @@
         </w:rPr>
         <w:t>Deploy the back-end portion of the application</w:t>
       </w:r>
-      <w:bookmarkEnd w:id="6"/>
+      <w:bookmarkEnd w:id="5"/>
     </w:p>
     <w:p>
       <w:pPr>
@@ -4739,7 +4769,7 @@
           <w:szCs w:val="32"/>
         </w:rPr>
       </w:pPr>
-      <w:bookmarkStart w:id="7" w:name="_Toc30033712"/>
+      <w:bookmarkStart w:id="6" w:name="_Toc30033712"/>
       <w:r>
         <w:rPr>
           <w:rFonts w:ascii="Times New Roman" w:hAnsi="Times New Roman" w:cs="Times New Roman"/>
@@ -4780,7 +4810,7 @@
         </w:rPr>
         <w:t>Downloading project files onto your local computer</w:t>
       </w:r>
-      <w:bookmarkEnd w:id="7"/>
+      <w:bookmarkEnd w:id="6"/>
     </w:p>
     <w:p>
       <w:pPr>
@@ -5052,7 +5082,7 @@
           <w:szCs w:val="32"/>
         </w:rPr>
       </w:pPr>
-      <w:bookmarkStart w:id="8" w:name="_Toc30033713"/>
+      <w:bookmarkStart w:id="7" w:name="_Toc30033713"/>
       <w:r>
         <w:rPr>
           <w:rFonts w:ascii="Times New Roman" w:hAnsi="Times New Roman" w:cs="Times New Roman"/>
@@ -5093,122 +5123,132 @@
         </w:rPr>
         <w:t>Locate and run web application</w:t>
       </w:r>
+      <w:bookmarkEnd w:id="7"/>
+    </w:p>
+    <w:p/>
+    <w:p>
+      <w:pPr>
+        <w:rPr>
+          <w:rFonts w:ascii="Times New Roman" w:hAnsi="Times New Roman" w:cs="Times New Roman"/>
+          <w:sz w:val="28"/>
+          <w:szCs w:val="28"/>
+        </w:rPr>
+      </w:pPr>
+      <w:r>
+        <w:rPr>
+          <w:rFonts w:ascii="Times New Roman" w:hAnsi="Times New Roman" w:cs="Times New Roman"/>
+          <w:sz w:val="28"/>
+          <w:szCs w:val="28"/>
+        </w:rPr>
+        <w:t>Step 1</w:t>
+      </w:r>
+    </w:p>
+    <w:p>
+      <w:pPr>
+        <w:rPr>
+          <w:rFonts w:ascii="Times New Roman" w:hAnsi="Times New Roman" w:cs="Times New Roman"/>
+          <w:sz w:val="24"/>
+          <w:szCs w:val="24"/>
+        </w:rPr>
+      </w:pPr>
+      <w:r>
+        <w:rPr>
+          <w:rFonts w:ascii="Times New Roman" w:hAnsi="Times New Roman" w:cs="Times New Roman"/>
+          <w:sz w:val="24"/>
+          <w:szCs w:val="24"/>
+        </w:rPr>
+        <w:t>On GitHub Desktop,</w:t>
+      </w:r>
+      <w:r>
+        <w:rPr>
+          <w:rFonts w:ascii="Times New Roman" w:hAnsi="Times New Roman" w:cs="Times New Roman"/>
+          <w:sz w:val="24"/>
+          <w:szCs w:val="24"/>
+        </w:rPr>
+        <w:t xml:space="preserve"> with your </w:t>
+      </w:r>
+      <w:r>
+        <w:rPr>
+          <w:rFonts w:ascii="Times New Roman" w:hAnsi="Times New Roman" w:cs="Times New Roman"/>
+          <w:sz w:val="24"/>
+          <w:szCs w:val="24"/>
+        </w:rPr>
+        <w:t xml:space="preserve">Citizen-Science-Web-Creator---Front-End </w:t>
+      </w:r>
+      <w:r>
+        <w:rPr>
+          <w:rFonts w:ascii="Times New Roman" w:hAnsi="Times New Roman" w:cs="Times New Roman"/>
+          <w:sz w:val="24"/>
+          <w:szCs w:val="24"/>
+        </w:rPr>
+        <w:t xml:space="preserve">repository opened, click the “Show in Explorer” button to locate the project on your local computer, as shown in the </w:t>
+      </w:r>
+      <w:r>
+        <w:rPr>
+          <w:rFonts w:ascii="Times New Roman" w:hAnsi="Times New Roman" w:cs="Times New Roman"/>
+          <w:sz w:val="24"/>
+          <w:szCs w:val="24"/>
+        </w:rPr>
+        <w:t>image</w:t>
+      </w:r>
+      <w:r>
+        <w:rPr>
+          <w:rFonts w:ascii="Times New Roman" w:hAnsi="Times New Roman" w:cs="Times New Roman"/>
+          <w:sz w:val="24"/>
+          <w:szCs w:val="24"/>
+        </w:rPr>
+        <w:t xml:space="preserve"> below.</w:t>
+      </w:r>
+      <w:r>
+        <w:rPr>
+          <w:rFonts w:ascii="Times New Roman" w:hAnsi="Times New Roman" w:cs="Times New Roman"/>
+          <w:sz w:val="24"/>
+          <w:szCs w:val="24"/>
+        </w:rPr>
+        <w:t xml:space="preserve"> </w:t>
+      </w:r>
+      <w:r>
+        <w:rPr>
+          <w:rFonts w:ascii="Times New Roman" w:hAnsi="Times New Roman" w:cs="Times New Roman"/>
+          <w:sz w:val="24"/>
+          <w:szCs w:val="24"/>
+        </w:rPr>
+        <w:t xml:space="preserve">Locate and </w:t>
+      </w:r>
+      <w:r>
+        <w:rPr>
+          <w:rFonts w:ascii="Times New Roman" w:hAnsi="Times New Roman" w:cs="Times New Roman"/>
+          <w:sz w:val="24"/>
+          <w:szCs w:val="24"/>
+        </w:rPr>
+        <w:t xml:space="preserve">run the </w:t>
+      </w:r>
+      <w:r>
+        <w:rPr>
+          <w:rFonts w:ascii="Times New Roman" w:hAnsi="Times New Roman" w:cs="Times New Roman"/>
+          <w:sz w:val="24"/>
+          <w:szCs w:val="24"/>
+        </w:rPr>
+        <w:t>CitizenScienceWeb</w:t>
+      </w:r>
+      <w:r>
+        <w:rPr>
+          <w:rFonts w:ascii="Times New Roman" w:hAnsi="Times New Roman" w:cs="Times New Roman"/>
+          <w:sz w:val="24"/>
+          <w:szCs w:val="24"/>
+        </w:rPr>
+        <w:t>.exe file.</w:t>
+      </w:r>
+      <w:r>
+        <w:rPr>
+          <w:rFonts w:ascii="Times New Roman" w:hAnsi="Times New Roman" w:cs="Times New Roman"/>
+          <w:sz w:val="24"/>
+          <w:szCs w:val="24"/>
+        </w:rPr>
+        <w:t xml:space="preserve"> Give it a few seconds to open.</w:t>
+      </w:r>
+      <w:bookmarkStart w:id="8" w:name="_GoBack"/>
       <w:bookmarkEnd w:id="8"/>
-    </w:p>
-    <w:p/>
-    <w:p>
-      <w:pPr>
-        <w:rPr>
-          <w:rFonts w:ascii="Times New Roman" w:hAnsi="Times New Roman" w:cs="Times New Roman"/>
-          <w:sz w:val="28"/>
-          <w:szCs w:val="28"/>
-        </w:rPr>
-      </w:pPr>
-      <w:r>
-        <w:rPr>
-          <w:rFonts w:ascii="Times New Roman" w:hAnsi="Times New Roman" w:cs="Times New Roman"/>
-          <w:sz w:val="28"/>
-          <w:szCs w:val="28"/>
-        </w:rPr>
-        <w:t>Step 1</w:t>
-      </w:r>
-    </w:p>
-    <w:p>
-      <w:pPr>
-        <w:rPr>
-          <w:rFonts w:ascii="Times New Roman" w:hAnsi="Times New Roman" w:cs="Times New Roman"/>
-          <w:sz w:val="24"/>
-          <w:szCs w:val="24"/>
-        </w:rPr>
-      </w:pPr>
-      <w:r>
-        <w:rPr>
-          <w:rFonts w:ascii="Times New Roman" w:hAnsi="Times New Roman" w:cs="Times New Roman"/>
-          <w:sz w:val="24"/>
-          <w:szCs w:val="24"/>
-        </w:rPr>
-        <w:t>On GitHub Desktop,</w:t>
-      </w:r>
-      <w:r>
-        <w:rPr>
-          <w:rFonts w:ascii="Times New Roman" w:hAnsi="Times New Roman" w:cs="Times New Roman"/>
-          <w:sz w:val="24"/>
-          <w:szCs w:val="24"/>
-        </w:rPr>
-        <w:t xml:space="preserve"> with your </w:t>
-      </w:r>
-      <w:r>
-        <w:rPr>
-          <w:rFonts w:ascii="Times New Roman" w:hAnsi="Times New Roman" w:cs="Times New Roman"/>
-          <w:sz w:val="24"/>
-          <w:szCs w:val="24"/>
-        </w:rPr>
-        <w:t xml:space="preserve">Citizen-Science-Web-Creator---Front-End </w:t>
-      </w:r>
-      <w:r>
-        <w:rPr>
-          <w:rFonts w:ascii="Times New Roman" w:hAnsi="Times New Roman" w:cs="Times New Roman"/>
-          <w:sz w:val="24"/>
-          <w:szCs w:val="24"/>
-        </w:rPr>
-        <w:t xml:space="preserve">repository opened, click the “Show in Explorer” button to locate the project on your local computer, as shown in the </w:t>
-      </w:r>
-      <w:r>
-        <w:rPr>
-          <w:rFonts w:ascii="Times New Roman" w:hAnsi="Times New Roman" w:cs="Times New Roman"/>
-          <w:sz w:val="24"/>
-          <w:szCs w:val="24"/>
-        </w:rPr>
-        <w:t>image</w:t>
-      </w:r>
-      <w:r>
-        <w:rPr>
-          <w:rFonts w:ascii="Times New Roman" w:hAnsi="Times New Roman" w:cs="Times New Roman"/>
-          <w:sz w:val="24"/>
-          <w:szCs w:val="24"/>
-        </w:rPr>
-        <w:t xml:space="preserve"> below.</w:t>
-      </w:r>
-      <w:r>
-        <w:rPr>
-          <w:rFonts w:ascii="Times New Roman" w:hAnsi="Times New Roman" w:cs="Times New Roman"/>
-          <w:sz w:val="24"/>
-          <w:szCs w:val="24"/>
-        </w:rPr>
-        <w:t xml:space="preserve"> </w:t>
-      </w:r>
-      <w:r>
-        <w:rPr>
-          <w:rFonts w:ascii="Times New Roman" w:hAnsi="Times New Roman" w:cs="Times New Roman"/>
-          <w:sz w:val="24"/>
-          <w:szCs w:val="24"/>
-        </w:rPr>
-        <w:t xml:space="preserve">Locate and </w:t>
-      </w:r>
-      <w:r>
-        <w:rPr>
-          <w:rFonts w:ascii="Times New Roman" w:hAnsi="Times New Roman" w:cs="Times New Roman"/>
-          <w:sz w:val="24"/>
-          <w:szCs w:val="24"/>
-        </w:rPr>
-        <w:t xml:space="preserve">run the </w:t>
-      </w:r>
-      <w:r>
-        <w:rPr>
-          <w:rFonts w:ascii="Times New Roman" w:hAnsi="Times New Roman" w:cs="Times New Roman"/>
-          <w:sz w:val="24"/>
-          <w:szCs w:val="24"/>
-        </w:rPr>
-        <w:t>CitizenScienceWeb</w:t>
-      </w:r>
-      <w:r>
-        <w:rPr>
-          <w:rFonts w:ascii="Times New Roman" w:hAnsi="Times New Roman" w:cs="Times New Roman"/>
-          <w:sz w:val="24"/>
-          <w:szCs w:val="24"/>
-        </w:rPr>
-        <w:t>.exe file.</w:t>
-      </w:r>
     </w:p>
     <w:p>
       <w:pPr>
@@ -5470,6 +5510,14 @@
         </w:rPr>
         <w:t>and click it.</w:t>
       </w:r>
+      <w:r>
+        <w:rPr>
+          <w:rFonts w:ascii="Times New Roman" w:hAnsi="Times New Roman" w:cs="Times New Roman"/>
+          <w:sz w:val="24"/>
+          <w:szCs w:val="24"/>
+        </w:rPr>
+        <w:t xml:space="preserve"> Please wait while it starts.</w:t>
+      </w:r>
     </w:p>
     <w:p>
       <w:pPr>
@@ -5841,7 +5889,23 @@
           <w:sz w:val="24"/>
           <w:szCs w:val="24"/>
         </w:rPr>
-        <w:t>Proceed to log in.</w:t>
+        <w:t>Proceed to log</w:t>
+      </w:r>
+      <w:r>
+        <w:rPr>
+          <w:rFonts w:ascii="Times New Roman" w:hAnsi="Times New Roman" w:cs="Times New Roman"/>
+          <w:sz w:val="24"/>
+          <w:szCs w:val="24"/>
+        </w:rPr>
+        <w:t>-</w:t>
+      </w:r>
+      <w:r>
+        <w:rPr>
+          <w:rFonts w:ascii="Times New Roman" w:hAnsi="Times New Roman" w:cs="Times New Roman"/>
+          <w:sz w:val="24"/>
+          <w:szCs w:val="24"/>
+        </w:rPr>
+        <w:t>in.</w:t>
       </w:r>
     </w:p>
     <w:p>
@@ -6799,15 +6863,7 @@
           <w:sz w:val="24"/>
           <w:szCs w:val="24"/>
         </w:rPr>
-        <w:t>If not running already, l</w:t>
-      </w:r>
-      <w:r>
-        <w:rPr>
-          <w:rFonts w:ascii="Times New Roman" w:hAnsi="Times New Roman" w:cs="Times New Roman"/>
-          <w:sz w:val="24"/>
-          <w:szCs w:val="24"/>
-        </w:rPr>
-        <w:t>ocate GitHub Desktop on your computer and run it.</w:t>
+        <w:t>If not running already, locate GitHub Desktop on your computer and run it.</w:t>
       </w:r>
     </w:p>
     <w:p>
@@ -6841,15 +6897,7 @@
           <w:sz w:val="24"/>
           <w:szCs w:val="24"/>
         </w:rPr>
-        <w:t xml:space="preserve">Log-in </w:t>
-      </w:r>
-      <w:r>
-        <w:rPr>
-          <w:rFonts w:ascii="Times New Roman" w:hAnsi="Times New Roman" w:cs="Times New Roman"/>
-          <w:sz w:val="24"/>
-          <w:szCs w:val="24"/>
-        </w:rPr>
-        <w:t>if not already logged in.</w:t>
+        <w:t>Log-in if not already logged in.</w:t>
       </w:r>
     </w:p>
     <w:p>
@@ -6883,15 +6931,7 @@
           <w:sz w:val="24"/>
           <w:szCs w:val="24"/>
         </w:rPr>
-        <w:t xml:space="preserve">From there, </w:t>
-      </w:r>
-      <w:r>
-        <w:rPr>
-          <w:rFonts w:ascii="Times New Roman" w:hAnsi="Times New Roman" w:cs="Times New Roman"/>
-          <w:sz w:val="24"/>
-          <w:szCs w:val="24"/>
-        </w:rPr>
-        <w:t>you should be redirected to your front-end repository and on the left, there should be a list of changes made that you are going to push back to GitHub. To do this, click the button on the bottom left labelled “Commit to Master”.</w:t>
+        <w:t>From there, you should be redirected to your front-end repository and on the left, there should be a list of changes made that you are going to push back to GitHub. To do this, click the button on the bottom left labelled “Commit to Master”.</w:t>
       </w:r>
     </w:p>
     <w:p>
@@ -6933,23 +6973,7 @@
           <w:sz w:val="24"/>
           <w:szCs w:val="24"/>
         </w:rPr>
-        <w:t>Now, you should see a light blue highlighted box appear in the middle of the window</w:t>
-      </w:r>
-      <w:r>
-        <w:rPr>
-          <w:rFonts w:ascii="Times New Roman" w:hAnsi="Times New Roman" w:cs="Times New Roman"/>
-          <w:sz w:val="24"/>
-          <w:szCs w:val="24"/>
-        </w:rPr>
-        <w:t>.</w:t>
-      </w:r>
-      <w:r>
-        <w:rPr>
-          <w:rFonts w:ascii="Times New Roman" w:hAnsi="Times New Roman" w:cs="Times New Roman"/>
-          <w:sz w:val="24"/>
-          <w:szCs w:val="24"/>
-        </w:rPr>
-        <w:t xml:space="preserve"> Inside this box, click the blue button labelled “Push origin”, as shown in the image below.</w:t>
+        <w:t>Now, you should see a light blue highlighted box appear in the middle of the window. Inside this box, click the blue button labelled “Push origin”, as shown in the image below.</w:t>
       </w:r>
     </w:p>
     <w:p>
@@ -7136,39 +7160,23 @@
           <w:sz w:val="24"/>
           <w:szCs w:val="24"/>
         </w:rPr>
-        <w:t xml:space="preserve"> and log-in</w:t>
-      </w:r>
-      <w:r>
-        <w:rPr>
-          <w:rFonts w:ascii="Times New Roman" w:hAnsi="Times New Roman" w:cs="Times New Roman"/>
-          <w:sz w:val="24"/>
-          <w:szCs w:val="24"/>
-        </w:rPr>
-        <w:t>, if not already logged in</w:t>
-      </w:r>
-      <w:r>
-        <w:rPr>
-          <w:rFonts w:ascii="Times New Roman" w:hAnsi="Times New Roman" w:cs="Times New Roman"/>
-          <w:sz w:val="24"/>
-          <w:szCs w:val="24"/>
-        </w:rPr>
-        <w:t>. On your personal dashboard, click the button labeled “Create new app”. Name your application (this</w:t>
-      </w:r>
-      <w:r>
-        <w:rPr>
-          <w:rFonts w:ascii="Times New Roman" w:hAnsi="Times New Roman" w:cs="Times New Roman"/>
-          <w:sz w:val="24"/>
-          <w:szCs w:val="24"/>
-        </w:rPr>
-        <w:t xml:space="preserve"> name will be shown in the link you send out</w:t>
-      </w:r>
-      <w:r>
-        <w:rPr>
-          <w:rFonts w:ascii="Times New Roman" w:hAnsi="Times New Roman" w:cs="Times New Roman"/>
-          <w:sz w:val="24"/>
-          <w:szCs w:val="24"/>
-        </w:rPr>
-        <w:t>) and choose the United States region, then click “Create”.</w:t>
+        <w:t xml:space="preserve"> and log-in, if not already logged in. On your personal dashboard, click the button labeled “</w:t>
+      </w:r>
+      <w:r>
+        <w:rPr>
+          <w:rFonts w:ascii="Times New Roman" w:hAnsi="Times New Roman" w:cs="Times New Roman"/>
+          <w:sz w:val="24"/>
+          <w:szCs w:val="24"/>
+        </w:rPr>
+        <w:t>New” and then click “Create new app”</w:t>
+      </w:r>
+      <w:r>
+        <w:rPr>
+          <w:rFonts w:ascii="Times New Roman" w:hAnsi="Times New Roman" w:cs="Times New Roman"/>
+          <w:sz w:val="24"/>
+          <w:szCs w:val="24"/>
+        </w:rPr>
+        <w:t>. Name your application (this name will be shown in the link you send out) and choose the United States region, then click “Create”.</w:t>
       </w:r>
     </w:p>
     <w:p>
@@ -7202,55 +7210,7 @@
           <w:sz w:val="24"/>
           <w:szCs w:val="24"/>
         </w:rPr>
-        <w:t xml:space="preserve">On your app page, under “Deployment Method”, click the GitHub option. Proceed to connect your GitHub account and then in the search bar, type in </w:t>
-      </w:r>
-      <w:r>
-        <w:rPr>
-          <w:rFonts w:ascii="Times New Roman" w:hAnsi="Times New Roman" w:cs="Times New Roman"/>
-          <w:sz w:val="24"/>
-          <w:szCs w:val="24"/>
-        </w:rPr>
-        <w:t>“front”</w:t>
-      </w:r>
-      <w:r>
-        <w:rPr>
-          <w:rFonts w:ascii="Times New Roman" w:hAnsi="Times New Roman" w:cs="Times New Roman"/>
-          <w:sz w:val="24"/>
-          <w:szCs w:val="24"/>
-        </w:rPr>
-        <w:t xml:space="preserve"> and click “Search”. You will be presented</w:t>
-      </w:r>
-      <w:r>
-        <w:rPr>
-          <w:rFonts w:ascii="Times New Roman" w:hAnsi="Times New Roman" w:cs="Times New Roman"/>
-          <w:sz w:val="24"/>
-          <w:szCs w:val="24"/>
-        </w:rPr>
-        <w:t xml:space="preserve"> with your front-end portion</w:t>
-      </w:r>
-      <w:r>
-        <w:rPr>
-          <w:rFonts w:ascii="Times New Roman" w:hAnsi="Times New Roman" w:cs="Times New Roman"/>
-          <w:sz w:val="24"/>
-          <w:szCs w:val="24"/>
-        </w:rPr>
-        <w:t>, as shown in the image below. Click “Connect” on the repository with</w:t>
-      </w:r>
-      <w:r>
-        <w:rPr>
-          <w:rFonts w:ascii="Times New Roman" w:hAnsi="Times New Roman" w:cs="Times New Roman"/>
-          <w:sz w:val="24"/>
-          <w:szCs w:val="24"/>
-        </w:rPr>
-        <w:t xml:space="preserve"> Front</w:t>
-      </w:r>
-      <w:r>
-        <w:rPr>
-          <w:rFonts w:ascii="Times New Roman" w:hAnsi="Times New Roman" w:cs="Times New Roman"/>
-          <w:sz w:val="24"/>
-          <w:szCs w:val="24"/>
-        </w:rPr>
-        <w:t>-end listed in its name. It should take a few seconds to connect.</w:t>
+        <w:t>On your app page, under “Deployment Method”, click the GitHub option. Proceed to connect your GitHub account and then in the search bar, type in “front” and click “Search”. You will be presented with your front-end portion, as shown in the image below. Click “Connect” on the repository with Front-end listed in its name. It should take a few seconds to connect.</w:t>
       </w:r>
     </w:p>
     <w:p>
@@ -7458,7 +7418,23 @@
           <w:sz w:val="24"/>
           <w:szCs w:val="24"/>
         </w:rPr>
-        <w:t>To view data submitted, you need to log in with your admin account and click the “All History” tab at the top of the page. From there, you can view the data or download as a CSV.</w:t>
+        <w:t>To view data submitted, you need to log</w:t>
+      </w:r>
+      <w:r>
+        <w:rPr>
+          <w:rFonts w:ascii="Times New Roman" w:hAnsi="Times New Roman" w:cs="Times New Roman"/>
+          <w:sz w:val="24"/>
+          <w:szCs w:val="24"/>
+        </w:rPr>
+        <w:t>-</w:t>
+      </w:r>
+      <w:r>
+        <w:rPr>
+          <w:rFonts w:ascii="Times New Roman" w:hAnsi="Times New Roman" w:cs="Times New Roman"/>
+          <w:sz w:val="24"/>
+          <w:szCs w:val="24"/>
+        </w:rPr>
+        <w:t>in with your admin account and click the “All History” tab at the top of the page. From there, you can view the data or download as a CSV.</w:t>
       </w:r>
     </w:p>
     <w:p>
@@ -8570,7 +8546,7 @@
 </file>
 
 <file path=customXml/itemProps2.xml><?xml version="1.0" encoding="utf-8"?>
-<ds:datastoreItem xmlns:ds="http://schemas.openxmlformats.org/officeDocument/2006/customXml" ds:itemID="{E4F9C7BA-6F3E-46BE-804D-3A69377306D6}">
+<ds:datastoreItem xmlns:ds="http://schemas.openxmlformats.org/officeDocument/2006/customXml" ds:itemID="{678AAD1B-4A8A-4E22-92E9-1215EEB09625}">
   <ds:schemaRefs>
     <ds:schemaRef ds:uri="http://schemas.openxmlformats.org/officeDocument/2006/bibliography"/>
   </ds:schemaRefs>

</xml_diff>

<commit_message>
updated exe UI and guide
</commit_message>
<xml_diff>
--- a/Set-Up-Guide.docx
+++ b/Set-Up-Guide.docx
@@ -1120,7 +1120,7 @@
           <w:r>
             <w:fldChar w:fldCharType="separate"/>
           </w:r>
-          <w:hyperlink w:anchor="_Toc30079112" w:history="1">
+          <w:hyperlink w:anchor="_Toc30116325" w:history="1">
             <w:r>
               <w:rPr>
                 <w:rStyle w:val="Hyperlink"/>
@@ -1148,7 +1148,7 @@
                 <w:noProof/>
                 <w:webHidden/>
               </w:rPr>
-              <w:instrText xml:space="preserve"> PAGEREF _Toc30079112 \h </w:instrText>
+              <w:instrText xml:space="preserve"> PAGEREF _Toc30116325 \h </w:instrText>
             </w:r>
             <w:r>
               <w:rPr>
@@ -1191,7 +1191,7 @@
               <w:lang w:eastAsia="en-CA"/>
             </w:rPr>
           </w:pPr>
-          <w:hyperlink w:anchor="_Toc30079113" w:history="1">
+          <w:hyperlink w:anchor="_Toc30116326" w:history="1">
             <w:r>
               <w:rPr>
                 <w:rStyle w:val="Hyperlink"/>
@@ -1219,7 +1219,78 @@
                 <w:noProof/>
                 <w:webHidden/>
               </w:rPr>
-              <w:instrText xml:space="preserve"> PAGEREF _Toc30079113 \h </w:instrText>
+              <w:instrText xml:space="preserve"> PAGEREF _Toc30116326 \h </w:instrText>
+            </w:r>
+            <w:r>
+              <w:rPr>
+                <w:noProof/>
+                <w:webHidden/>
+              </w:rPr>
+            </w:r>
+            <w:r>
+              <w:rPr>
+                <w:noProof/>
+                <w:webHidden/>
+              </w:rPr>
+              <w:fldChar w:fldCharType="separate"/>
+            </w:r>
+            <w:r>
+              <w:rPr>
+                <w:noProof/>
+                <w:webHidden/>
+              </w:rPr>
+              <w:t>2</w:t>
+            </w:r>
+            <w:r>
+              <w:rPr>
+                <w:noProof/>
+                <w:webHidden/>
+              </w:rPr>
+              <w:fldChar w:fldCharType="end"/>
+            </w:r>
+          </w:hyperlink>
+        </w:p>
+        <w:p>
+          <w:pPr>
+            <w:pStyle w:val="TOC2"/>
+            <w:tabs>
+              <w:tab w:val="right" w:leader="dot" w:pos="9350"/>
+            </w:tabs>
+            <w:rPr>
+              <w:rFonts w:eastAsiaTheme="minorEastAsia"/>
+              <w:noProof/>
+              <w:lang w:eastAsia="en-CA"/>
+            </w:rPr>
+          </w:pPr>
+          <w:hyperlink w:anchor="_Toc30116327" w:history="1">
+            <w:r>
+              <w:rPr>
+                <w:rStyle w:val="Hyperlink"/>
+                <w:rFonts w:ascii="Times New Roman" w:hAnsi="Times New Roman" w:cs="Times New Roman"/>
+                <w:noProof/>
+              </w:rPr>
+              <w:t>1.2 Important note while installing NodeJs</w:t>
+            </w:r>
+            <w:r>
+              <w:rPr>
+                <w:noProof/>
+                <w:webHidden/>
+              </w:rPr>
+              <w:tab/>
+            </w:r>
+            <w:r>
+              <w:rPr>
+                <w:noProof/>
+                <w:webHidden/>
+              </w:rPr>
+              <w:fldChar w:fldCharType="begin"/>
+            </w:r>
+            <w:r>
+              <w:rPr>
+                <w:noProof/>
+                <w:webHidden/>
+              </w:rPr>
+              <w:instrText xml:space="preserve"> PAGEREF _Toc30116327 \h </w:instrText>
             </w:r>
             <w:r>
               <w:rPr>
@@ -1262,7 +1333,7 @@
               <w:lang w:eastAsia="en-CA"/>
             </w:rPr>
           </w:pPr>
-          <w:hyperlink w:anchor="_Toc30079114" w:history="1">
+          <w:hyperlink w:anchor="_Toc30116328" w:history="1">
             <w:r>
               <w:rPr>
                 <w:rStyle w:val="Hyperlink"/>
@@ -1290,7 +1361,7 @@
                 <w:noProof/>
                 <w:webHidden/>
               </w:rPr>
-              <w:instrText xml:space="preserve"> PAGEREF _Toc30079114 \h </w:instrText>
+              <w:instrText xml:space="preserve"> PAGEREF _Toc30116328 \h </w:instrText>
             </w:r>
             <w:r>
               <w:rPr>
@@ -1333,7 +1404,7 @@
               <w:lang w:eastAsia="en-CA"/>
             </w:rPr>
           </w:pPr>
-          <w:hyperlink w:anchor="_Toc30079115" w:history="1">
+          <w:hyperlink w:anchor="_Toc30116329" w:history="1">
             <w:r>
               <w:rPr>
                 <w:rStyle w:val="Hyperlink"/>
@@ -1361,7 +1432,7 @@
                 <w:noProof/>
                 <w:webHidden/>
               </w:rPr>
-              <w:instrText xml:space="preserve"> PAGEREF _Toc30079115 \h </w:instrText>
+              <w:instrText xml:space="preserve"> PAGEREF _Toc30116329 \h </w:instrText>
             </w:r>
             <w:r>
               <w:rPr>
@@ -1404,7 +1475,7 @@
               <w:lang w:eastAsia="en-CA"/>
             </w:rPr>
           </w:pPr>
-          <w:hyperlink w:anchor="_Toc30079116" w:history="1">
+          <w:hyperlink w:anchor="_Toc30116330" w:history="1">
             <w:r>
               <w:rPr>
                 <w:rStyle w:val="Hyperlink"/>
@@ -1432,7 +1503,7 @@
                 <w:noProof/>
                 <w:webHidden/>
               </w:rPr>
-              <w:instrText xml:space="preserve"> PAGEREF _Toc30079116 \h </w:instrText>
+              <w:instrText xml:space="preserve"> PAGEREF _Toc30116330 \h </w:instrText>
             </w:r>
             <w:r>
               <w:rPr>
@@ -1475,7 +1546,7 @@
               <w:lang w:eastAsia="en-CA"/>
             </w:rPr>
           </w:pPr>
-          <w:hyperlink w:anchor="_Toc30079117" w:history="1">
+          <w:hyperlink w:anchor="_Toc30116331" w:history="1">
             <w:r>
               <w:rPr>
                 <w:rStyle w:val="Hyperlink"/>
@@ -1503,7 +1574,7 @@
                 <w:noProof/>
                 <w:webHidden/>
               </w:rPr>
-              <w:instrText xml:space="preserve"> PAGEREF _Toc30079117 \h </w:instrText>
+              <w:instrText xml:space="preserve"> PAGEREF _Toc30116331 \h </w:instrText>
             </w:r>
             <w:r>
               <w:rPr>
@@ -1546,7 +1617,7 @@
               <w:lang w:eastAsia="en-CA"/>
             </w:rPr>
           </w:pPr>
-          <w:hyperlink w:anchor="_Toc30079118" w:history="1">
+          <w:hyperlink w:anchor="_Toc30116332" w:history="1">
             <w:r>
               <w:rPr>
                 <w:rStyle w:val="Hyperlink"/>
@@ -1574,7 +1645,7 @@
                 <w:noProof/>
                 <w:webHidden/>
               </w:rPr>
-              <w:instrText xml:space="preserve"> PAGEREF _Toc30079118 \h </w:instrText>
+              <w:instrText xml:space="preserve"> PAGEREF _Toc30116332 \h </w:instrText>
             </w:r>
             <w:r>
               <w:rPr>
@@ -1617,7 +1688,7 @@
               <w:lang w:eastAsia="en-CA"/>
             </w:rPr>
           </w:pPr>
-          <w:hyperlink w:anchor="_Toc30079119" w:history="1">
+          <w:hyperlink w:anchor="_Toc30116333" w:history="1">
             <w:r>
               <w:rPr>
                 <w:rStyle w:val="Hyperlink"/>
@@ -1645,7 +1716,7 @@
                 <w:noProof/>
                 <w:webHidden/>
               </w:rPr>
-              <w:instrText xml:space="preserve"> PAGEREF _Toc30079119 \h </w:instrText>
+              <w:instrText xml:space="preserve"> PAGEREF _Toc30116333 \h </w:instrText>
             </w:r>
             <w:r>
               <w:rPr>
@@ -1688,7 +1759,7 @@
               <w:lang w:eastAsia="en-CA"/>
             </w:rPr>
           </w:pPr>
-          <w:hyperlink w:anchor="_Toc30079120" w:history="1">
+          <w:hyperlink w:anchor="_Toc30116334" w:history="1">
             <w:r>
               <w:rPr>
                 <w:rStyle w:val="Hyperlink"/>
@@ -1716,7 +1787,7 @@
                 <w:noProof/>
                 <w:webHidden/>
               </w:rPr>
-              <w:instrText xml:space="preserve"> PAGEREF _Toc30079120 \h </w:instrText>
+              <w:instrText xml:space="preserve"> PAGEREF _Toc30116334 \h </w:instrText>
             </w:r>
             <w:r>
               <w:rPr>
@@ -1759,7 +1830,7 @@
               <w:lang w:eastAsia="en-CA"/>
             </w:rPr>
           </w:pPr>
-          <w:hyperlink w:anchor="_Toc30079121" w:history="1">
+          <w:hyperlink w:anchor="_Toc30116335" w:history="1">
             <w:r>
               <w:rPr>
                 <w:rStyle w:val="Hyperlink"/>
@@ -1787,7 +1858,7 @@
                 <w:noProof/>
                 <w:webHidden/>
               </w:rPr>
-              <w:instrText xml:space="preserve"> PAGEREF _Toc30079121 \h </w:instrText>
+              <w:instrText xml:space="preserve"> PAGEREF _Toc30116335 \h </w:instrText>
             </w:r>
             <w:r>
               <w:rPr>
@@ -1830,7 +1901,7 @@
               <w:lang w:eastAsia="en-CA"/>
             </w:rPr>
           </w:pPr>
-          <w:hyperlink w:anchor="_Toc30079122" w:history="1">
+          <w:hyperlink w:anchor="_Toc30116336" w:history="1">
             <w:r>
               <w:rPr>
                 <w:rStyle w:val="Hyperlink"/>
@@ -1858,7 +1929,7 @@
                 <w:noProof/>
                 <w:webHidden/>
               </w:rPr>
-              <w:instrText xml:space="preserve"> PAGEREF _Toc30079122 \h </w:instrText>
+              <w:instrText xml:space="preserve"> PAGEREF _Toc30116336 \h </w:instrText>
             </w:r>
             <w:r>
               <w:rPr>
@@ -1901,7 +1972,7 @@
               <w:lang w:eastAsia="en-CA"/>
             </w:rPr>
           </w:pPr>
-          <w:hyperlink w:anchor="_Toc30079123" w:history="1">
+          <w:hyperlink w:anchor="_Toc30116337" w:history="1">
             <w:r>
               <w:rPr>
                 <w:rStyle w:val="Hyperlink"/>
@@ -1929,7 +2000,7 @@
                 <w:noProof/>
                 <w:webHidden/>
               </w:rPr>
-              <w:instrText xml:space="preserve"> PAGEREF _Toc30079123 \h </w:instrText>
+              <w:instrText xml:space="preserve"> PAGEREF _Toc30116337 \h </w:instrText>
             </w:r>
             <w:r>
               <w:rPr>
@@ -1972,7 +2043,7 @@
               <w:lang w:eastAsia="en-CA"/>
             </w:rPr>
           </w:pPr>
-          <w:hyperlink w:anchor="_Toc30079124" w:history="1">
+          <w:hyperlink w:anchor="_Toc30116338" w:history="1">
             <w:r>
               <w:rPr>
                 <w:rStyle w:val="Hyperlink"/>
@@ -2000,7 +2071,7 @@
                 <w:noProof/>
                 <w:webHidden/>
               </w:rPr>
-              <w:instrText xml:space="preserve"> PAGEREF _Toc30079124 \h </w:instrText>
+              <w:instrText xml:space="preserve"> PAGEREF _Toc30116338 \h </w:instrText>
             </w:r>
             <w:r>
               <w:rPr>
@@ -2043,7 +2114,7 @@
               <w:lang w:eastAsia="en-CA"/>
             </w:rPr>
           </w:pPr>
-          <w:hyperlink w:anchor="_Toc30079125" w:history="1">
+          <w:hyperlink w:anchor="_Toc30116339" w:history="1">
             <w:r>
               <w:rPr>
                 <w:rStyle w:val="Hyperlink"/>
@@ -2071,7 +2142,7 @@
                 <w:noProof/>
                 <w:webHidden/>
               </w:rPr>
-              <w:instrText xml:space="preserve"> PAGEREF _Toc30079125 \h </w:instrText>
+              <w:instrText xml:space="preserve"> PAGEREF _Toc30116339 \h </w:instrText>
             </w:r>
             <w:r>
               <w:rPr>
@@ -2114,7 +2185,7 @@
               <w:lang w:eastAsia="en-CA"/>
             </w:rPr>
           </w:pPr>
-          <w:hyperlink w:anchor="_Toc30079126" w:history="1">
+          <w:hyperlink w:anchor="_Toc30116340" w:history="1">
             <w:r>
               <w:rPr>
                 <w:rStyle w:val="Hyperlink"/>
@@ -2142,7 +2213,7 @@
                 <w:noProof/>
                 <w:webHidden/>
               </w:rPr>
-              <w:instrText xml:space="preserve"> PAGEREF _Toc30079126 \h </w:instrText>
+              <w:instrText xml:space="preserve"> PAGEREF _Toc30116340 \h </w:instrText>
             </w:r>
             <w:r>
               <w:rPr>
@@ -2162,7 +2233,7 @@
                 <w:noProof/>
                 <w:webHidden/>
               </w:rPr>
-              <w:t>14</w:t>
+              <w:t>13</w:t>
             </w:r>
             <w:r>
               <w:rPr>
@@ -2215,14 +2286,13 @@
           <w:szCs w:val="36"/>
         </w:rPr>
       </w:pPr>
-      <w:bookmarkStart w:id="0" w:name="_Toc30079112"/>
+      <w:bookmarkStart w:id="0" w:name="_Toc30116325"/>
       <w:r>
         <w:rPr>
           <w:rFonts w:ascii="Times New Roman" w:hAnsi="Times New Roman" w:cs="Times New Roman"/>
           <w:sz w:val="36"/>
           <w:szCs w:val="36"/>
         </w:rPr>
-        <w:lastRenderedPageBreak/>
         <w:t>1.0 General information</w:t>
       </w:r>
       <w:bookmarkEnd w:id="0"/>
@@ -2312,8 +2382,6 @@
         </w:rPr>
         <w:t>.</w:t>
       </w:r>
-      <w:bookmarkStart w:id="1" w:name="_GoBack"/>
-      <w:bookmarkEnd w:id="1"/>
     </w:p>
     <w:p>
       <w:pPr>
@@ -2331,7 +2399,7 @@
           <w:szCs w:val="32"/>
         </w:rPr>
       </w:pPr>
-      <w:bookmarkStart w:id="2" w:name="_Toc30079113"/>
+      <w:bookmarkStart w:id="1" w:name="_Toc30116326"/>
       <w:r>
         <w:rPr>
           <w:rFonts w:ascii="Times New Roman" w:hAnsi="Times New Roman" w:cs="Times New Roman"/>
@@ -2348,7 +2416,7 @@
         </w:rPr>
         <w:t>1 Required Downloads/Sign-ups</w:t>
       </w:r>
-      <w:bookmarkEnd w:id="2"/>
+      <w:bookmarkEnd w:id="1"/>
     </w:p>
     <w:p/>
     <w:p>
@@ -2614,61 +2682,216 @@
     </w:p>
     <w:p>
       <w:pPr>
-        <w:rPr>
-          <w:rFonts w:ascii="Times New Roman" w:hAnsi="Times New Roman" w:cs="Times New Roman"/>
-          <w:sz w:val="24"/>
-          <w:szCs w:val="24"/>
-        </w:rPr>
-      </w:pPr>
-    </w:p>
-    <w:p>
-      <w:pPr>
-        <w:rPr>
-          <w:rFonts w:ascii="Times New Roman" w:hAnsi="Times New Roman" w:cs="Times New Roman"/>
-        </w:rPr>
-      </w:pPr>
-    </w:p>
-    <w:p>
-      <w:pPr>
-        <w:rPr>
-          <w:rFonts w:ascii="Times New Roman" w:hAnsi="Times New Roman" w:cs="Times New Roman"/>
-        </w:rPr>
-      </w:pPr>
-    </w:p>
-    <w:p>
-      <w:pPr>
-        <w:rPr>
-          <w:rFonts w:ascii="Times New Roman" w:hAnsi="Times New Roman" w:cs="Times New Roman"/>
-        </w:rPr>
-      </w:pPr>
-    </w:p>
-    <w:p>
-      <w:pPr>
-        <w:rPr>
-          <w:rFonts w:ascii="Times New Roman" w:hAnsi="Times New Roman" w:cs="Times New Roman"/>
-        </w:rPr>
-      </w:pPr>
-    </w:p>
-    <w:p>
-      <w:pPr>
-        <w:rPr>
-          <w:rFonts w:ascii="Times New Roman" w:hAnsi="Times New Roman" w:cs="Times New Roman"/>
-        </w:rPr>
-      </w:pPr>
-    </w:p>
-    <w:p>
-      <w:pPr>
-        <w:rPr>
-          <w:rFonts w:ascii="Times New Roman" w:hAnsi="Times New Roman" w:cs="Times New Roman"/>
-        </w:rPr>
-      </w:pPr>
-    </w:p>
-    <w:p>
-      <w:pPr>
-        <w:rPr>
-          <w:rFonts w:ascii="Times New Roman" w:hAnsi="Times New Roman" w:cs="Times New Roman"/>
-        </w:rPr>
-      </w:pPr>
+        <w:pStyle w:val="Heading2"/>
+        <w:rPr>
+          <w:rFonts w:ascii="Times New Roman" w:hAnsi="Times New Roman" w:cs="Times New Roman"/>
+          <w:sz w:val="32"/>
+          <w:szCs w:val="32"/>
+        </w:rPr>
+      </w:pPr>
+    </w:p>
+    <w:p>
+      <w:pPr>
+        <w:pStyle w:val="Heading2"/>
+        <w:rPr>
+          <w:rFonts w:ascii="Times New Roman" w:hAnsi="Times New Roman" w:cs="Times New Roman"/>
+          <w:sz w:val="32"/>
+          <w:szCs w:val="32"/>
+        </w:rPr>
+      </w:pPr>
+      <w:bookmarkStart w:id="2" w:name="_Toc30116327"/>
+      <w:r>
+        <w:rPr>
+          <w:rFonts w:ascii="Times New Roman" w:hAnsi="Times New Roman" w:cs="Times New Roman"/>
+          <w:sz w:val="32"/>
+          <w:szCs w:val="32"/>
+        </w:rPr>
+        <w:t xml:space="preserve">1.2 </w:t>
+      </w:r>
+      <w:r>
+        <w:rPr>
+          <w:rFonts w:ascii="Times New Roman" w:hAnsi="Times New Roman" w:cs="Times New Roman"/>
+          <w:sz w:val="32"/>
+          <w:szCs w:val="32"/>
+        </w:rPr>
+        <w:t xml:space="preserve">Important </w:t>
+      </w:r>
+      <w:r>
+        <w:rPr>
+          <w:rFonts w:ascii="Times New Roman" w:hAnsi="Times New Roman" w:cs="Times New Roman"/>
+          <w:sz w:val="32"/>
+          <w:szCs w:val="32"/>
+        </w:rPr>
+        <w:t>n</w:t>
+      </w:r>
+      <w:r>
+        <w:rPr>
+          <w:rFonts w:ascii="Times New Roman" w:hAnsi="Times New Roman" w:cs="Times New Roman"/>
+          <w:sz w:val="32"/>
+          <w:szCs w:val="32"/>
+        </w:rPr>
+        <w:t>ote</w:t>
+      </w:r>
+      <w:r>
+        <w:rPr>
+          <w:rFonts w:ascii="Times New Roman" w:hAnsi="Times New Roman" w:cs="Times New Roman"/>
+          <w:sz w:val="32"/>
+          <w:szCs w:val="32"/>
+        </w:rPr>
+        <w:t xml:space="preserve"> while installing </w:t>
+      </w:r>
+      <w:proofErr w:type="spellStart"/>
+      <w:r>
+        <w:rPr>
+          <w:rFonts w:ascii="Times New Roman" w:hAnsi="Times New Roman" w:cs="Times New Roman"/>
+          <w:sz w:val="32"/>
+          <w:szCs w:val="32"/>
+        </w:rPr>
+        <w:t>NodeJs</w:t>
+      </w:r>
+      <w:bookmarkEnd w:id="2"/>
+      <w:proofErr w:type="spellEnd"/>
+    </w:p>
+    <w:p/>
+    <w:p>
+      <w:pPr>
+        <w:rPr>
+          <w:rFonts w:ascii="Times New Roman" w:hAnsi="Times New Roman" w:cs="Times New Roman"/>
+          <w:sz w:val="24"/>
+          <w:szCs w:val="24"/>
+        </w:rPr>
+      </w:pPr>
+      <w:r>
+        <w:rPr>
+          <w:rFonts w:ascii="Times New Roman" w:hAnsi="Times New Roman" w:cs="Times New Roman"/>
+          <w:sz w:val="24"/>
+          <w:szCs w:val="24"/>
+        </w:rPr>
+        <w:t xml:space="preserve">When installing </w:t>
+      </w:r>
+      <w:proofErr w:type="spellStart"/>
+      <w:r>
+        <w:rPr>
+          <w:rFonts w:ascii="Times New Roman" w:hAnsi="Times New Roman" w:cs="Times New Roman"/>
+          <w:sz w:val="24"/>
+          <w:szCs w:val="24"/>
+        </w:rPr>
+        <w:t>NodeJs</w:t>
+      </w:r>
+      <w:proofErr w:type="spellEnd"/>
+      <w:r>
+        <w:rPr>
+          <w:rFonts w:ascii="Times New Roman" w:hAnsi="Times New Roman" w:cs="Times New Roman"/>
+          <w:sz w:val="24"/>
+          <w:szCs w:val="24"/>
+        </w:rPr>
+        <w:t>, please make sure that you choose the second option named “</w:t>
+      </w:r>
+      <w:proofErr w:type="spellStart"/>
+      <w:r>
+        <w:rPr>
+          <w:rFonts w:ascii="Times New Roman" w:hAnsi="Times New Roman" w:cs="Times New Roman"/>
+          <w:sz w:val="24"/>
+          <w:szCs w:val="24"/>
+        </w:rPr>
+        <w:t>npm</w:t>
+      </w:r>
+      <w:proofErr w:type="spellEnd"/>
+      <w:r>
+        <w:rPr>
+          <w:rFonts w:ascii="Times New Roman" w:hAnsi="Times New Roman" w:cs="Times New Roman"/>
+          <w:sz w:val="24"/>
+          <w:szCs w:val="24"/>
+        </w:rPr>
+        <w:t xml:space="preserve"> package manager”, as shown in the image below. This will make sure both </w:t>
+      </w:r>
+      <w:proofErr w:type="spellStart"/>
+      <w:r>
+        <w:rPr>
+          <w:rFonts w:ascii="Times New Roman" w:hAnsi="Times New Roman" w:cs="Times New Roman"/>
+          <w:sz w:val="24"/>
+          <w:szCs w:val="24"/>
+        </w:rPr>
+        <w:t>npm</w:t>
+      </w:r>
+      <w:proofErr w:type="spellEnd"/>
+      <w:r>
+        <w:rPr>
+          <w:rFonts w:ascii="Times New Roman" w:hAnsi="Times New Roman" w:cs="Times New Roman"/>
+          <w:sz w:val="24"/>
+          <w:szCs w:val="24"/>
+        </w:rPr>
+        <w:t xml:space="preserve"> and node.js are </w:t>
+      </w:r>
+      <w:r>
+        <w:rPr>
+          <w:rFonts w:ascii="Times New Roman" w:hAnsi="Times New Roman" w:cs="Times New Roman"/>
+          <w:sz w:val="24"/>
+          <w:szCs w:val="24"/>
+        </w:rPr>
+        <w:t>installed on your computer.</w:t>
+      </w:r>
+    </w:p>
+    <w:p>
+      <w:pPr>
+        <w:jc w:val="center"/>
+      </w:pPr>
+      <w:bookmarkStart w:id="3" w:name="_GoBack"/>
+      <w:r>
+        <w:rPr>
+          <w:noProof/>
+        </w:rPr>
+        <w:lastRenderedPageBreak/>
+        <w:drawing>
+          <wp:inline distT="0" distB="0" distL="0" distR="0">
+            <wp:extent cx="3161051" cy="2273300"/>
+            <wp:effectExtent l="0" t="0" r="1270" b="0"/>
+            <wp:docPr id="16" name="Picture 16"/>
+            <wp:cNvGraphicFramePr>
+              <a:graphicFrameLocks xmlns:a="http://schemas.openxmlformats.org/drawingml/2006/main" noChangeAspect="1"/>
+            </wp:cNvGraphicFramePr>
+            <a:graphic xmlns:a="http://schemas.openxmlformats.org/drawingml/2006/main">
+              <a:graphicData uri="http://schemas.openxmlformats.org/drawingml/2006/picture">
+                <pic:pic xmlns:pic="http://schemas.openxmlformats.org/drawingml/2006/picture">
+                  <pic:nvPicPr>
+                    <pic:cNvPr id="0" name="Picture 1"/>
+                    <pic:cNvPicPr>
+                      <a:picLocks noChangeAspect="1" noChangeArrowheads="1"/>
+                    </pic:cNvPicPr>
+                  </pic:nvPicPr>
+                  <pic:blipFill>
+                    <a:blip r:embed="rId15">
+                      <a:extLst>
+                        <a:ext uri="{28A0092B-C50C-407E-A947-70E740481C1C}">
+                          <a14:useLocalDpi xmlns:a14="http://schemas.microsoft.com/office/drawing/2010/main" val="0"/>
+                        </a:ext>
+                      </a:extLst>
+                    </a:blip>
+                    <a:srcRect/>
+                    <a:stretch>
+                      <a:fillRect/>
+                    </a:stretch>
+                  </pic:blipFill>
+                  <pic:spPr bwMode="auto">
+                    <a:xfrm>
+                      <a:off x="0" y="0"/>
+                      <a:ext cx="3177959" cy="2285460"/>
+                    </a:xfrm>
+                    <a:prstGeom prst="rect">
+                      <a:avLst/>
+                    </a:prstGeom>
+                    <a:noFill/>
+                    <a:ln>
+                      <a:noFill/>
+                    </a:ln>
+                  </pic:spPr>
+                </pic:pic>
+              </a:graphicData>
+            </a:graphic>
+          </wp:inline>
+        </w:drawing>
+      </w:r>
+      <w:bookmarkEnd w:id="3"/>
     </w:p>
     <w:p>
       <w:pPr>
@@ -2679,26 +2902,22 @@
           <w:szCs w:val="36"/>
         </w:rPr>
       </w:pPr>
-    </w:p>
-    <w:p/>
-    <w:p>
-      <w:pPr>
-        <w:pStyle w:val="Heading1"/>
+      <w:bookmarkStart w:id="4" w:name="_Toc30116328"/>
+      <w:r>
         <w:rPr>
           <w:rFonts w:ascii="Times New Roman" w:hAnsi="Times New Roman" w:cs="Times New Roman"/>
           <w:sz w:val="36"/>
           <w:szCs w:val="36"/>
         </w:rPr>
-      </w:pPr>
-      <w:bookmarkStart w:id="3" w:name="_Toc30079114"/>
+        <w:t xml:space="preserve">2.0 </w:t>
+      </w:r>
       <w:r>
         <w:rPr>
           <w:rFonts w:ascii="Times New Roman" w:hAnsi="Times New Roman" w:cs="Times New Roman"/>
           <w:sz w:val="36"/>
           <w:szCs w:val="36"/>
         </w:rPr>
-        <w:lastRenderedPageBreak/>
-        <w:t xml:space="preserve">2.0 </w:t>
+        <w:t>F</w:t>
       </w:r>
       <w:r>
         <w:rPr>
@@ -2706,7 +2925,7 @@
           <w:sz w:val="36"/>
           <w:szCs w:val="36"/>
         </w:rPr>
-        <w:t>F</w:t>
+        <w:t xml:space="preserve">orking GitHub </w:t>
       </w:r>
       <w:r>
         <w:rPr>
@@ -2714,7 +2933,7 @@
           <w:sz w:val="36"/>
           <w:szCs w:val="36"/>
         </w:rPr>
-        <w:t xml:space="preserve">orking GitHub </w:t>
+        <w:t>repository</w:t>
       </w:r>
       <w:r>
         <w:rPr>
@@ -2722,17 +2941,9 @@
           <w:sz w:val="36"/>
           <w:szCs w:val="36"/>
         </w:rPr>
-        <w:t>repository</w:t>
-      </w:r>
-      <w:r>
-        <w:rPr>
-          <w:rFonts w:ascii="Times New Roman" w:hAnsi="Times New Roman" w:cs="Times New Roman"/>
-          <w:sz w:val="36"/>
-          <w:szCs w:val="36"/>
-        </w:rPr>
         <w:t xml:space="preserve"> to one’s GitHub Account</w:t>
       </w:r>
-      <w:bookmarkEnd w:id="3"/>
+      <w:bookmarkEnd w:id="4"/>
     </w:p>
     <w:p/>
     <w:p>
@@ -2776,7 +2987,7 @@
         </w:rPr>
         <w:t xml:space="preserve">GitHub through the following link </w:t>
       </w:r>
-      <w:hyperlink r:id="rId15" w:history="1">
+      <w:hyperlink r:id="rId16" w:history="1">
         <w:r>
           <w:rPr>
             <w:rStyle w:val="Hyperlink"/>
@@ -2846,7 +3057,7 @@
         </w:rPr>
         <w:t xml:space="preserve">Visit the following link </w:t>
       </w:r>
-      <w:hyperlink r:id="rId16" w:history="1">
+      <w:hyperlink r:id="rId17" w:history="1">
         <w:r>
           <w:rPr>
             <w:rStyle w:val="Hyperlink"/>
@@ -2911,7 +3122,7 @@
                     <pic:cNvPicPr/>
                   </pic:nvPicPr>
                   <pic:blipFill>
-                    <a:blip r:embed="rId17"/>
+                    <a:blip r:embed="rId18"/>
                     <a:stretch>
                       <a:fillRect/>
                     </a:stretch>
@@ -2973,7 +3184,7 @@
         </w:rPr>
         <w:t xml:space="preserve">Repeat the previous step with the following link </w:t>
       </w:r>
-      <w:hyperlink r:id="rId18" w:history="1">
+      <w:hyperlink r:id="rId19" w:history="1">
         <w:r>
           <w:rPr>
             <w:rStyle w:val="Hyperlink"/>
@@ -3030,42 +3241,6 @@
     </w:p>
     <w:p>
       <w:pPr>
-        <w:rPr>
-          <w:rFonts w:ascii="Times New Roman" w:hAnsi="Times New Roman" w:cs="Times New Roman"/>
-          <w:sz w:val="20"/>
-          <w:szCs w:val="20"/>
-        </w:rPr>
-      </w:pPr>
-    </w:p>
-    <w:p>
-      <w:pPr>
-        <w:rPr>
-          <w:rFonts w:ascii="Times New Roman" w:hAnsi="Times New Roman" w:cs="Times New Roman"/>
-          <w:sz w:val="20"/>
-          <w:szCs w:val="20"/>
-        </w:rPr>
-      </w:pPr>
-    </w:p>
-    <w:p>
-      <w:pPr>
-        <w:rPr>
-          <w:rFonts w:ascii="Times New Roman" w:hAnsi="Times New Roman" w:cs="Times New Roman"/>
-          <w:sz w:val="20"/>
-          <w:szCs w:val="20"/>
-        </w:rPr>
-      </w:pPr>
-    </w:p>
-    <w:p>
-      <w:pPr>
-        <w:rPr>
-          <w:rFonts w:ascii="Times New Roman" w:hAnsi="Times New Roman" w:cs="Times New Roman"/>
-          <w:sz w:val="20"/>
-          <w:szCs w:val="20"/>
-        </w:rPr>
-      </w:pPr>
-    </w:p>
-    <w:p>
-      <w:pPr>
         <w:pStyle w:val="Heading1"/>
         <w:rPr>
           <w:rFonts w:ascii="Times New Roman" w:hAnsi="Times New Roman" w:cs="Times New Roman"/>
@@ -3073,14 +3248,13 @@
           <w:szCs w:val="36"/>
         </w:rPr>
       </w:pPr>
-      <w:bookmarkStart w:id="4" w:name="_Toc30079115"/>
+      <w:bookmarkStart w:id="5" w:name="_Toc30116329"/>
       <w:r>
         <w:rPr>
           <w:rFonts w:ascii="Times New Roman" w:hAnsi="Times New Roman" w:cs="Times New Roman"/>
           <w:sz w:val="36"/>
           <w:szCs w:val="36"/>
         </w:rPr>
-        <w:lastRenderedPageBreak/>
         <w:t>3</w:t>
       </w:r>
       <w:r>
@@ -3123,7 +3297,7 @@
         </w:rPr>
         <w:t>web application</w:t>
       </w:r>
-      <w:bookmarkEnd w:id="4"/>
+      <w:bookmarkEnd w:id="5"/>
     </w:p>
     <w:p/>
     <w:p>
@@ -3135,7 +3309,7 @@
           <w:szCs w:val="32"/>
         </w:rPr>
       </w:pPr>
-      <w:bookmarkStart w:id="5" w:name="_Toc30079116"/>
+      <w:bookmarkStart w:id="6" w:name="_Toc30116330"/>
       <w:r>
         <w:rPr>
           <w:rFonts w:ascii="Times New Roman" w:hAnsi="Times New Roman" w:cs="Times New Roman"/>
@@ -3160,7 +3334,7 @@
         </w:rPr>
         <w:t>Set up MongoDB Atlas database and create collection</w:t>
       </w:r>
-      <w:bookmarkEnd w:id="5"/>
+      <w:bookmarkEnd w:id="6"/>
     </w:p>
     <w:p/>
     <w:p>
@@ -3196,7 +3370,7 @@
         </w:rPr>
         <w:t xml:space="preserve">Visit MongoDB Atlas through the following link </w:t>
       </w:r>
-      <w:hyperlink r:id="rId19" w:history="1">
+      <w:hyperlink r:id="rId20" w:history="1">
         <w:r>
           <w:rPr>
             <w:rStyle w:val="Hyperlink"/>
@@ -3286,7 +3460,7 @@
                     </pic:cNvPicPr>
                   </pic:nvPicPr>
                   <pic:blipFill>
-                    <a:blip r:embed="rId20">
+                    <a:blip r:embed="rId21">
                       <a:extLst>
                         <a:ext uri="{28A0092B-C50C-407E-A947-70E740481C1C}">
                           <a14:useLocalDpi xmlns:a14="http://schemas.microsoft.com/office/drawing/2010/main" val="0"/>
@@ -3320,6 +3494,26 @@
     </w:p>
     <w:p>
       <w:pPr>
+        <w:jc w:val="center"/>
+        <w:rPr>
+          <w:rFonts w:ascii="Times New Roman" w:hAnsi="Times New Roman" w:cs="Times New Roman"/>
+          <w:sz w:val="24"/>
+          <w:szCs w:val="24"/>
+        </w:rPr>
+      </w:pPr>
+    </w:p>
+    <w:p>
+      <w:pPr>
+        <w:jc w:val="center"/>
+        <w:rPr>
+          <w:rFonts w:ascii="Times New Roman" w:hAnsi="Times New Roman" w:cs="Times New Roman"/>
+          <w:sz w:val="24"/>
+          <w:szCs w:val="24"/>
+        </w:rPr>
+      </w:pPr>
+    </w:p>
+    <w:p>
+      <w:pPr>
         <w:rPr>
           <w:rFonts w:ascii="Times New Roman" w:hAnsi="Times New Roman" w:cs="Times New Roman"/>
           <w:sz w:val="28"/>
@@ -3390,7 +3584,7 @@
                     <pic:cNvPicPr/>
                   </pic:nvPicPr>
                   <pic:blipFill>
-                    <a:blip r:embed="rId21"/>
+                    <a:blip r:embed="rId22"/>
                     <a:stretch>
                       <a:fillRect/>
                     </a:stretch>
@@ -3494,7 +3688,7 @@
                     </pic:cNvPicPr>
                   </pic:nvPicPr>
                   <pic:blipFill>
-                    <a:blip r:embed="rId22" cstate="print">
+                    <a:blip r:embed="rId23" cstate="print">
                       <a:extLst>
                         <a:ext uri="{28A0092B-C50C-407E-A947-70E740481C1C}">
                           <a14:useLocalDpi xmlns:a14="http://schemas.microsoft.com/office/drawing/2010/main" val="0"/>
@@ -3658,7 +3852,7 @@
                     </pic:cNvPicPr>
                   </pic:nvPicPr>
                   <pic:blipFill>
-                    <a:blip r:embed="rId23">
+                    <a:blip r:embed="rId24">
                       <a:extLst>
                         <a:ext uri="{28A0092B-C50C-407E-A947-70E740481C1C}">
                           <a14:useLocalDpi xmlns:a14="http://schemas.microsoft.com/office/drawing/2010/main" val="0"/>
@@ -3739,7 +3933,7 @@
         </w:rPr>
         <w:t xml:space="preserve">GitHub </w:t>
       </w:r>
-      <w:hyperlink r:id="rId24" w:history="1">
+      <w:hyperlink r:id="rId25" w:history="1">
         <w:r>
           <w:rPr>
             <w:rStyle w:val="Hyperlink"/>
@@ -3894,7 +4088,7 @@
                     </pic:cNvPicPr>
                   </pic:nvPicPr>
                   <pic:blipFill>
-                    <a:blip r:embed="rId25">
+                    <a:blip r:embed="rId26">
                       <a:extLst>
                         <a:ext uri="{28A0092B-C50C-407E-A947-70E740481C1C}">
                           <a14:useLocalDpi xmlns:a14="http://schemas.microsoft.com/office/drawing/2010/main" val="0"/>
@@ -4129,7 +4323,7 @@
                     </pic:cNvPicPr>
                   </pic:nvPicPr>
                   <pic:blipFill>
-                    <a:blip r:embed="rId26">
+                    <a:blip r:embed="rId27">
                       <a:extLst>
                         <a:ext uri="{28A0092B-C50C-407E-A947-70E740481C1C}">
                           <a14:useLocalDpi xmlns:a14="http://schemas.microsoft.com/office/drawing/2010/main" val="0"/>
@@ -4297,7 +4491,7 @@
           <w:szCs w:val="32"/>
         </w:rPr>
       </w:pPr>
-      <w:bookmarkStart w:id="6" w:name="_Toc30079117"/>
+      <w:bookmarkStart w:id="7" w:name="_Toc30116331"/>
       <w:r>
         <w:rPr>
           <w:rFonts w:ascii="Times New Roman" w:hAnsi="Times New Roman" w:cs="Times New Roman"/>
@@ -4338,7 +4532,7 @@
         </w:rPr>
         <w:t>Deploy the back-end portion of the application</w:t>
       </w:r>
-      <w:bookmarkEnd w:id="6"/>
+      <w:bookmarkEnd w:id="7"/>
     </w:p>
     <w:p>
       <w:pPr>
@@ -4390,7 +4584,7 @@
         </w:rPr>
         <w:t xml:space="preserve"> </w:t>
       </w:r>
-      <w:hyperlink r:id="rId27" w:history="1">
+      <w:hyperlink r:id="rId28" w:history="1">
         <w:r>
           <w:rPr>
             <w:rStyle w:val="Hyperlink"/>
@@ -4534,7 +4728,7 @@
                     </pic:cNvPicPr>
                   </pic:nvPicPr>
                   <pic:blipFill>
-                    <a:blip r:embed="rId28">
+                    <a:blip r:embed="rId29">
                       <a:extLst>
                         <a:ext uri="{28A0092B-C50C-407E-A947-70E740481C1C}">
                           <a14:useLocalDpi xmlns:a14="http://schemas.microsoft.com/office/drawing/2010/main" val="0"/>
@@ -4715,7 +4909,7 @@
                     </pic:cNvPicPr>
                   </pic:nvPicPr>
                   <pic:blipFill>
-                    <a:blip r:embed="rId29">
+                    <a:blip r:embed="rId30">
                       <a:extLst>
                         <a:ext uri="{28A0092B-C50C-407E-A947-70E740481C1C}">
                           <a14:useLocalDpi xmlns:a14="http://schemas.microsoft.com/office/drawing/2010/main" val="0"/>
@@ -4765,7 +4959,7 @@
           <w:szCs w:val="32"/>
         </w:rPr>
       </w:pPr>
-      <w:bookmarkStart w:id="7" w:name="_Toc30079118"/>
+      <w:bookmarkStart w:id="8" w:name="_Toc30116332"/>
       <w:r>
         <w:rPr>
           <w:rFonts w:ascii="Times New Roman" w:hAnsi="Times New Roman" w:cs="Times New Roman"/>
@@ -4806,7 +5000,7 @@
         </w:rPr>
         <w:t>Downloading project files onto your local computer</w:t>
       </w:r>
-      <w:bookmarkEnd w:id="7"/>
+      <w:bookmarkEnd w:id="8"/>
     </w:p>
     <w:p>
       <w:pPr>
@@ -4985,7 +5179,7 @@
                     </pic:cNvPicPr>
                   </pic:nvPicPr>
                   <pic:blipFill>
-                    <a:blip r:embed="rId30">
+                    <a:blip r:embed="rId31">
                       <a:extLst>
                         <a:ext uri="{28A0092B-C50C-407E-A947-70E740481C1C}">
                           <a14:useLocalDpi xmlns:a14="http://schemas.microsoft.com/office/drawing/2010/main" val="0"/>
@@ -5059,15 +5253,6 @@
         <w:t>You will see a pop up come up with a list of your repositories on your GitHub profile. Select the GitHub repository called “Citizen Science Web Template Front-End” and click “Clone”.</w:t>
       </w:r>
     </w:p>
-    <w:p>
-      <w:pPr>
-        <w:rPr>
-          <w:rFonts w:ascii="Times New Roman" w:hAnsi="Times New Roman" w:cs="Times New Roman"/>
-          <w:sz w:val="24"/>
-          <w:szCs w:val="24"/>
-        </w:rPr>
-      </w:pPr>
-    </w:p>
     <w:p/>
     <w:p>
       <w:pPr>
@@ -5078,7 +5263,7 @@
           <w:szCs w:val="32"/>
         </w:rPr>
       </w:pPr>
-      <w:bookmarkStart w:id="8" w:name="_Toc30079119"/>
+      <w:bookmarkStart w:id="9" w:name="_Toc30116333"/>
       <w:r>
         <w:rPr>
           <w:rFonts w:ascii="Times New Roman" w:hAnsi="Times New Roman" w:cs="Times New Roman"/>
@@ -5119,7 +5304,7 @@
         </w:rPr>
         <w:t>Locate and run web application</w:t>
       </w:r>
-      <w:bookmarkEnd w:id="8"/>
+      <w:bookmarkEnd w:id="9"/>
     </w:p>
     <w:p/>
     <w:p>
@@ -5283,7 +5468,7 @@
                     </pic:cNvPicPr>
                   </pic:nvPicPr>
                   <pic:blipFill>
-                    <a:blip r:embed="rId31">
+                    <a:blip r:embed="rId32">
                       <a:extLst>
                         <a:ext uri="{28A0092B-C50C-407E-A947-70E740481C1C}">
                           <a14:useLocalDpi xmlns:a14="http://schemas.microsoft.com/office/drawing/2010/main" val="0"/>
@@ -5410,15 +5595,6 @@
       <w:pPr>
         <w:rPr>
           <w:rFonts w:ascii="Times New Roman" w:hAnsi="Times New Roman" w:cs="Times New Roman"/>
-          <w:sz w:val="24"/>
-          <w:szCs w:val="24"/>
-        </w:rPr>
-      </w:pPr>
-    </w:p>
-    <w:p>
-      <w:pPr>
-        <w:rPr>
-          <w:rFonts w:ascii="Times New Roman" w:hAnsi="Times New Roman" w:cs="Times New Roman"/>
           <w:sz w:val="28"/>
           <w:szCs w:val="28"/>
         </w:rPr>
@@ -5454,7 +5630,81 @@
           <w:sz w:val="24"/>
           <w:szCs w:val="24"/>
         </w:rPr>
-        <w:t>Exit the current window by using the “Close” button to get back to the main window.</w:t>
+        <w:t>Exit the current window by using the “Close” button to get back to the main window. Locate the “</w:t>
+      </w:r>
+      <w:r>
+        <w:rPr>
+          <w:rFonts w:ascii="Times New Roman" w:hAnsi="Times New Roman" w:cs="Times New Roman"/>
+          <w:sz w:val="24"/>
+          <w:szCs w:val="24"/>
+        </w:rPr>
+        <w:t>Install Package</w:t>
+      </w:r>
+      <w:r>
+        <w:rPr>
+          <w:rFonts w:ascii="Times New Roman" w:hAnsi="Times New Roman" w:cs="Times New Roman"/>
+          <w:sz w:val="24"/>
+          <w:szCs w:val="24"/>
+        </w:rPr>
+        <w:t xml:space="preserve">” button on the main window of the application and click it. </w:t>
+      </w:r>
+      <w:r>
+        <w:rPr>
+          <w:rFonts w:ascii="Times New Roman" w:hAnsi="Times New Roman" w:cs="Times New Roman"/>
+          <w:sz w:val="24"/>
+          <w:szCs w:val="24"/>
+        </w:rPr>
+        <w:t>Wait at least 1 minute before moving to the next step.</w:t>
+      </w:r>
+    </w:p>
+    <w:p>
+      <w:pPr>
+        <w:rPr>
+          <w:rFonts w:ascii="Times New Roman" w:hAnsi="Times New Roman" w:cs="Times New Roman"/>
+          <w:sz w:val="28"/>
+          <w:szCs w:val="28"/>
+        </w:rPr>
+      </w:pPr>
+      <w:r>
+        <w:rPr>
+          <w:rFonts w:ascii="Times New Roman" w:hAnsi="Times New Roman" w:cs="Times New Roman"/>
+          <w:sz w:val="28"/>
+          <w:szCs w:val="28"/>
+        </w:rPr>
+        <w:t xml:space="preserve">Step </w:t>
+      </w:r>
+      <w:r>
+        <w:rPr>
+          <w:rFonts w:ascii="Times New Roman" w:hAnsi="Times New Roman" w:cs="Times New Roman"/>
+          <w:sz w:val="28"/>
+          <w:szCs w:val="28"/>
+        </w:rPr>
+        <w:t>4</w:t>
+      </w:r>
+    </w:p>
+    <w:p>
+      <w:pPr>
+        <w:rPr>
+          <w:rFonts w:ascii="Times New Roman" w:hAnsi="Times New Roman" w:cs="Times New Roman"/>
+          <w:sz w:val="24"/>
+          <w:szCs w:val="24"/>
+        </w:rPr>
+      </w:pPr>
+      <w:r>
+        <w:rPr>
+          <w:rFonts w:ascii="Times New Roman" w:hAnsi="Times New Roman" w:cs="Times New Roman"/>
+          <w:sz w:val="24"/>
+          <w:szCs w:val="24"/>
+        </w:rPr>
+        <w:t>L</w:t>
+      </w:r>
+      <w:r>
+        <w:rPr>
+          <w:rFonts w:ascii="Times New Roman" w:hAnsi="Times New Roman" w:cs="Times New Roman"/>
+          <w:sz w:val="24"/>
+          <w:szCs w:val="24"/>
+        </w:rPr>
+        <w:t>ocate the “Start”</w:t>
       </w:r>
       <w:r>
         <w:rPr>
@@ -5470,15 +5720,7 @@
           <w:sz w:val="24"/>
           <w:szCs w:val="24"/>
         </w:rPr>
-        <w:t>L</w:t>
-      </w:r>
-      <w:r>
-        <w:rPr>
-          <w:rFonts w:ascii="Times New Roman" w:hAnsi="Times New Roman" w:cs="Times New Roman"/>
-          <w:sz w:val="24"/>
-          <w:szCs w:val="24"/>
-        </w:rPr>
-        <w:t>ocate the “Start”</w:t>
+        <w:t>button on the main window of the application</w:t>
       </w:r>
       <w:r>
         <w:rPr>
@@ -5494,22 +5736,6 @@
           <w:sz w:val="24"/>
           <w:szCs w:val="24"/>
         </w:rPr>
-        <w:t>button on the main window of the application</w:t>
-      </w:r>
-      <w:r>
-        <w:rPr>
-          <w:rFonts w:ascii="Times New Roman" w:hAnsi="Times New Roman" w:cs="Times New Roman"/>
-          <w:sz w:val="24"/>
-          <w:szCs w:val="24"/>
-        </w:rPr>
-        <w:t xml:space="preserve"> </w:t>
-      </w:r>
-      <w:r>
-        <w:rPr>
-          <w:rFonts w:ascii="Times New Roman" w:hAnsi="Times New Roman" w:cs="Times New Roman"/>
-          <w:sz w:val="24"/>
-          <w:szCs w:val="24"/>
-        </w:rPr>
         <w:t>and click it.</w:t>
       </w:r>
       <w:r>
@@ -5525,26 +5751,25 @@
       <w:pPr>
         <w:rPr>
           <w:rFonts w:ascii="Times New Roman" w:hAnsi="Times New Roman" w:cs="Times New Roman"/>
-          <w:sz w:val="24"/>
-          <w:szCs w:val="24"/>
-        </w:rPr>
-      </w:pPr>
-    </w:p>
-    <w:p>
-      <w:pPr>
-        <w:rPr>
-          <w:rFonts w:ascii="Times New Roman" w:hAnsi="Times New Roman" w:cs="Times New Roman"/>
-          <w:sz w:val="28"/>
-          <w:szCs w:val="28"/>
-        </w:rPr>
-      </w:pPr>
-      <w:r>
-        <w:rPr>
-          <w:rFonts w:ascii="Times New Roman" w:hAnsi="Times New Roman" w:cs="Times New Roman"/>
-          <w:sz w:val="28"/>
-          <w:szCs w:val="28"/>
-        </w:rPr>
-        <w:t>Step 3</w:t>
+          <w:sz w:val="28"/>
+          <w:szCs w:val="28"/>
+        </w:rPr>
+      </w:pPr>
+      <w:r>
+        <w:rPr>
+          <w:rFonts w:ascii="Times New Roman" w:hAnsi="Times New Roman" w:cs="Times New Roman"/>
+          <w:sz w:val="28"/>
+          <w:szCs w:val="28"/>
+        </w:rPr>
+        <w:t xml:space="preserve">Step </w:t>
+      </w:r>
+      <w:r>
+        <w:rPr>
+          <w:rFonts w:ascii="Times New Roman" w:hAnsi="Times New Roman" w:cs="Times New Roman"/>
+          <w:sz w:val="28"/>
+          <w:szCs w:val="28"/>
+        </w:rPr>
+        <w:t>5</w:t>
       </w:r>
     </w:p>
     <w:p>
@@ -5622,7 +5847,7 @@
           <w:szCs w:val="32"/>
         </w:rPr>
       </w:pPr>
-      <w:bookmarkStart w:id="9" w:name="_Toc30079120"/>
+      <w:bookmarkStart w:id="10" w:name="_Toc30116334"/>
       <w:r>
         <w:rPr>
           <w:rFonts w:ascii="Times New Roman" w:hAnsi="Times New Roman" w:cs="Times New Roman"/>
@@ -5663,7 +5888,7 @@
         </w:rPr>
         <w:t>Create an admin account</w:t>
       </w:r>
-      <w:bookmarkEnd w:id="9"/>
+      <w:bookmarkEnd w:id="10"/>
     </w:p>
     <w:p>
       <w:pPr>
@@ -5806,7 +6031,6 @@
           <w:sz w:val="28"/>
           <w:szCs w:val="28"/>
         </w:rPr>
-        <w:lastRenderedPageBreak/>
         <w:t>Step 3</w:t>
       </w:r>
     </w:p>
@@ -5909,15 +6133,6 @@
         </w:rPr>
         <w:t>in.</w:t>
       </w:r>
-    </w:p>
-    <w:p>
-      <w:pPr>
-        <w:rPr>
-          <w:rFonts w:ascii="Times New Roman" w:hAnsi="Times New Roman" w:cs="Times New Roman"/>
-          <w:sz w:val="24"/>
-          <w:szCs w:val="24"/>
-        </w:rPr>
-      </w:pPr>
     </w:p>
     <w:p>
       <w:pPr>
@@ -5937,7 +6152,7 @@
           <w:szCs w:val="36"/>
         </w:rPr>
       </w:pPr>
-      <w:bookmarkStart w:id="10" w:name="_Toc30079121"/>
+      <w:bookmarkStart w:id="11" w:name="_Toc30116335"/>
       <w:r>
         <w:rPr>
           <w:rFonts w:ascii="Times New Roman" w:hAnsi="Times New Roman" w:cs="Times New Roman"/>
@@ -5962,7 +6177,7 @@
         </w:rPr>
         <w:t>Make edits to web application</w:t>
       </w:r>
-      <w:bookmarkEnd w:id="10"/>
+      <w:bookmarkEnd w:id="11"/>
     </w:p>
     <w:p/>
     <w:p>
@@ -5974,7 +6189,7 @@
           <w:szCs w:val="32"/>
         </w:rPr>
       </w:pPr>
-      <w:bookmarkStart w:id="11" w:name="_Toc30079122"/>
+      <w:bookmarkStart w:id="12" w:name="_Toc30116336"/>
       <w:r>
         <w:rPr>
           <w:rFonts w:ascii="Times New Roman" w:hAnsi="Times New Roman" w:cs="Times New Roman"/>
@@ -5991,7 +6206,7 @@
         </w:rPr>
         <w:t>.1 Make edits to dynamic form</w:t>
       </w:r>
-      <w:bookmarkEnd w:id="11"/>
+      <w:bookmarkEnd w:id="12"/>
     </w:p>
     <w:p/>
     <w:p>
@@ -6215,11 +6430,10 @@
         <w:rPr>
           <w:noProof/>
         </w:rPr>
-        <w:lastRenderedPageBreak/>
         <w:drawing>
           <wp:inline distT="0" distB="0" distL="0" distR="0">
-            <wp:extent cx="3172460" cy="1844675"/>
-            <wp:effectExtent l="0" t="0" r="8890" b="3175"/>
+            <wp:extent cx="2089150" cy="1214768"/>
+            <wp:effectExtent l="0" t="0" r="6350" b="4445"/>
             <wp:docPr id="14" name="Picture 14"/>
             <wp:cNvGraphicFramePr>
               <a:graphicFrameLocks xmlns:a="http://schemas.openxmlformats.org/drawingml/2006/main" noChangeAspect="1"/>
@@ -6229,170 +6443,6 @@
                 <pic:pic xmlns:pic="http://schemas.openxmlformats.org/drawingml/2006/picture">
                   <pic:nvPicPr>
                     <pic:cNvPr id="0" name="Picture 23"/>
-                    <pic:cNvPicPr>
-                      <a:picLocks noChangeAspect="1" noChangeArrowheads="1"/>
-                    </pic:cNvPicPr>
-                  </pic:nvPicPr>
-                  <pic:blipFill>
-                    <a:blip r:embed="rId32">
-                      <a:extLst>
-                        <a:ext uri="{28A0092B-C50C-407E-A947-70E740481C1C}">
-                          <a14:useLocalDpi xmlns:a14="http://schemas.microsoft.com/office/drawing/2010/main" val="0"/>
-                        </a:ext>
-                      </a:extLst>
-                    </a:blip>
-                    <a:srcRect/>
-                    <a:stretch>
-                      <a:fillRect/>
-                    </a:stretch>
-                  </pic:blipFill>
-                  <pic:spPr bwMode="auto">
-                    <a:xfrm>
-                      <a:off x="0" y="0"/>
-                      <a:ext cx="3172460" cy="1844675"/>
-                    </a:xfrm>
-                    <a:prstGeom prst="rect">
-                      <a:avLst/>
-                    </a:prstGeom>
-                    <a:noFill/>
-                    <a:ln>
-                      <a:noFill/>
-                    </a:ln>
-                  </pic:spPr>
-                </pic:pic>
-              </a:graphicData>
-            </a:graphic>
-          </wp:inline>
-        </w:drawing>
-      </w:r>
-    </w:p>
-    <w:p>
-      <w:pPr>
-        <w:jc w:val="center"/>
-        <w:rPr>
-          <w:rFonts w:ascii="Times New Roman" w:hAnsi="Times New Roman" w:cs="Times New Roman"/>
-          <w:sz w:val="24"/>
-          <w:szCs w:val="24"/>
-        </w:rPr>
-      </w:pPr>
-    </w:p>
-    <w:p>
-      <w:pPr>
-        <w:rPr>
-          <w:rFonts w:ascii="Times New Roman" w:hAnsi="Times New Roman" w:cs="Times New Roman"/>
-          <w:sz w:val="28"/>
-          <w:szCs w:val="28"/>
-        </w:rPr>
-      </w:pPr>
-      <w:r>
-        <w:rPr>
-          <w:rFonts w:ascii="Times New Roman" w:hAnsi="Times New Roman" w:cs="Times New Roman"/>
-          <w:sz w:val="28"/>
-          <w:szCs w:val="28"/>
-        </w:rPr>
-        <w:t>Step 4</w:t>
-      </w:r>
-    </w:p>
-    <w:p>
-      <w:pPr>
-        <w:rPr>
-          <w:rFonts w:ascii="Times New Roman" w:hAnsi="Times New Roman" w:cs="Times New Roman"/>
-          <w:sz w:val="24"/>
-          <w:szCs w:val="24"/>
-        </w:rPr>
-      </w:pPr>
-      <w:r>
-        <w:rPr>
-          <w:rFonts w:ascii="Times New Roman" w:hAnsi="Times New Roman" w:cs="Times New Roman"/>
-          <w:sz w:val="24"/>
-          <w:szCs w:val="24"/>
-        </w:rPr>
-        <w:t>To see the changes you made, click on the “</w:t>
-      </w:r>
-      <w:r>
-        <w:rPr>
-          <w:rFonts w:ascii="Times New Roman" w:hAnsi="Times New Roman" w:cs="Times New Roman"/>
-          <w:sz w:val="24"/>
-          <w:szCs w:val="24"/>
-        </w:rPr>
-        <w:t>Save Changes</w:t>
-      </w:r>
-      <w:r>
-        <w:rPr>
-          <w:rFonts w:ascii="Times New Roman" w:hAnsi="Times New Roman" w:cs="Times New Roman"/>
-          <w:sz w:val="24"/>
-          <w:szCs w:val="24"/>
-        </w:rPr>
-        <w:t>”</w:t>
-      </w:r>
-      <w:r>
-        <w:rPr>
-          <w:rFonts w:ascii="Times New Roman" w:hAnsi="Times New Roman" w:cs="Times New Roman"/>
-          <w:sz w:val="24"/>
-          <w:szCs w:val="24"/>
-        </w:rPr>
-        <w:t xml:space="preserve"> b</w:t>
-      </w:r>
-      <w:r>
-        <w:rPr>
-          <w:rFonts w:ascii="Times New Roman" w:hAnsi="Times New Roman" w:cs="Times New Roman"/>
-          <w:sz w:val="24"/>
-          <w:szCs w:val="24"/>
-        </w:rPr>
-        <w:t xml:space="preserve">utton as shown in the </w:t>
-      </w:r>
-      <w:r>
-        <w:rPr>
-          <w:rFonts w:ascii="Times New Roman" w:hAnsi="Times New Roman" w:cs="Times New Roman"/>
-          <w:sz w:val="24"/>
-          <w:szCs w:val="24"/>
-        </w:rPr>
-        <w:t>image below</w:t>
-      </w:r>
-      <w:r>
-        <w:rPr>
-          <w:rFonts w:ascii="Times New Roman" w:hAnsi="Times New Roman" w:cs="Times New Roman"/>
-          <w:sz w:val="24"/>
-          <w:szCs w:val="24"/>
-        </w:rPr>
-        <w:t>. This will refresh the web page tab and show the new changes to the dynamic form.</w:t>
-      </w:r>
-    </w:p>
-    <w:p>
-      <w:pPr>
-        <w:rPr>
-          <w:rFonts w:ascii="Times New Roman" w:hAnsi="Times New Roman" w:cs="Times New Roman"/>
-          <w:sz w:val="24"/>
-          <w:szCs w:val="24"/>
-        </w:rPr>
-      </w:pPr>
-    </w:p>
-    <w:p>
-      <w:pPr>
-        <w:jc w:val="center"/>
-        <w:rPr>
-          <w:rFonts w:ascii="Times New Roman" w:hAnsi="Times New Roman" w:cs="Times New Roman"/>
-          <w:sz w:val="24"/>
-          <w:szCs w:val="24"/>
-        </w:rPr>
-      </w:pPr>
-      <w:r>
-        <w:rPr>
-          <w:noProof/>
-        </w:rPr>
-        <w:drawing>
-          <wp:inline distT="0" distB="0" distL="0" distR="0">
-            <wp:extent cx="3172460" cy="1844675"/>
-            <wp:effectExtent l="0" t="0" r="8890" b="3175"/>
-            <wp:docPr id="15" name="Picture 15"/>
-            <wp:cNvGraphicFramePr>
-              <a:graphicFrameLocks xmlns:a="http://schemas.openxmlformats.org/drawingml/2006/main" noChangeAspect="1"/>
-            </wp:cNvGraphicFramePr>
-            <a:graphic xmlns:a="http://schemas.openxmlformats.org/drawingml/2006/main">
-              <a:graphicData uri="http://schemas.openxmlformats.org/drawingml/2006/picture">
-                <pic:pic xmlns:pic="http://schemas.openxmlformats.org/drawingml/2006/picture">
-                  <pic:nvPicPr>
-                    <pic:cNvPr id="0" name="Picture 25"/>
                     <pic:cNvPicPr>
                       <a:picLocks noChangeAspect="1" noChangeArrowheads="1"/>
                     </pic:cNvPicPr>
@@ -6413,7 +6463,7 @@
                   <pic:spPr bwMode="auto">
                     <a:xfrm>
                       <a:off x="0" y="0"/>
-                      <a:ext cx="3172460" cy="1844675"/>
+                      <a:ext cx="2091927" cy="1216383"/>
                     </a:xfrm>
                     <a:prstGeom prst="rect">
                       <a:avLst/>
@@ -6432,6 +6482,171 @@
     </w:p>
     <w:p>
       <w:pPr>
+        <w:jc w:val="center"/>
+        <w:rPr>
+          <w:rFonts w:ascii="Times New Roman" w:hAnsi="Times New Roman" w:cs="Times New Roman"/>
+          <w:sz w:val="24"/>
+          <w:szCs w:val="24"/>
+        </w:rPr>
+      </w:pPr>
+    </w:p>
+    <w:p>
+      <w:pPr>
+        <w:rPr>
+          <w:rFonts w:ascii="Times New Roman" w:hAnsi="Times New Roman" w:cs="Times New Roman"/>
+          <w:sz w:val="28"/>
+          <w:szCs w:val="28"/>
+        </w:rPr>
+      </w:pPr>
+      <w:r>
+        <w:rPr>
+          <w:rFonts w:ascii="Times New Roman" w:hAnsi="Times New Roman" w:cs="Times New Roman"/>
+          <w:sz w:val="28"/>
+          <w:szCs w:val="28"/>
+        </w:rPr>
+        <w:lastRenderedPageBreak/>
+        <w:t>Step 4</w:t>
+      </w:r>
+    </w:p>
+    <w:p>
+      <w:pPr>
+        <w:rPr>
+          <w:rFonts w:ascii="Times New Roman" w:hAnsi="Times New Roman" w:cs="Times New Roman"/>
+          <w:sz w:val="24"/>
+          <w:szCs w:val="24"/>
+        </w:rPr>
+      </w:pPr>
+      <w:r>
+        <w:rPr>
+          <w:rFonts w:ascii="Times New Roman" w:hAnsi="Times New Roman" w:cs="Times New Roman"/>
+          <w:sz w:val="24"/>
+          <w:szCs w:val="24"/>
+        </w:rPr>
+        <w:t>To see the changes you made, click on the “</w:t>
+      </w:r>
+      <w:r>
+        <w:rPr>
+          <w:rFonts w:ascii="Times New Roman" w:hAnsi="Times New Roman" w:cs="Times New Roman"/>
+          <w:sz w:val="24"/>
+          <w:szCs w:val="24"/>
+        </w:rPr>
+        <w:t>Save Changes</w:t>
+      </w:r>
+      <w:r>
+        <w:rPr>
+          <w:rFonts w:ascii="Times New Roman" w:hAnsi="Times New Roman" w:cs="Times New Roman"/>
+          <w:sz w:val="24"/>
+          <w:szCs w:val="24"/>
+        </w:rPr>
+        <w:t>”</w:t>
+      </w:r>
+      <w:r>
+        <w:rPr>
+          <w:rFonts w:ascii="Times New Roman" w:hAnsi="Times New Roman" w:cs="Times New Roman"/>
+          <w:sz w:val="24"/>
+          <w:szCs w:val="24"/>
+        </w:rPr>
+        <w:t xml:space="preserve"> b</w:t>
+      </w:r>
+      <w:r>
+        <w:rPr>
+          <w:rFonts w:ascii="Times New Roman" w:hAnsi="Times New Roman" w:cs="Times New Roman"/>
+          <w:sz w:val="24"/>
+          <w:szCs w:val="24"/>
+        </w:rPr>
+        <w:t xml:space="preserve">utton as shown in the </w:t>
+      </w:r>
+      <w:r>
+        <w:rPr>
+          <w:rFonts w:ascii="Times New Roman" w:hAnsi="Times New Roman" w:cs="Times New Roman"/>
+          <w:sz w:val="24"/>
+          <w:szCs w:val="24"/>
+        </w:rPr>
+        <w:t>image below</w:t>
+      </w:r>
+      <w:r>
+        <w:rPr>
+          <w:rFonts w:ascii="Times New Roman" w:hAnsi="Times New Roman" w:cs="Times New Roman"/>
+          <w:sz w:val="24"/>
+          <w:szCs w:val="24"/>
+        </w:rPr>
+        <w:t>. This will refresh the web page tab and show the new changes to the dynamic form.</w:t>
+      </w:r>
+    </w:p>
+    <w:p>
+      <w:pPr>
+        <w:rPr>
+          <w:rFonts w:ascii="Times New Roman" w:hAnsi="Times New Roman" w:cs="Times New Roman"/>
+          <w:sz w:val="24"/>
+          <w:szCs w:val="24"/>
+        </w:rPr>
+      </w:pPr>
+    </w:p>
+    <w:p>
+      <w:pPr>
+        <w:jc w:val="center"/>
+        <w:rPr>
+          <w:rFonts w:ascii="Times New Roman" w:hAnsi="Times New Roman" w:cs="Times New Roman"/>
+          <w:sz w:val="24"/>
+          <w:szCs w:val="24"/>
+        </w:rPr>
+      </w:pPr>
+      <w:r>
+        <w:rPr>
+          <w:noProof/>
+        </w:rPr>
+        <w:drawing>
+          <wp:inline distT="0" distB="0" distL="0" distR="0">
+            <wp:extent cx="2190750" cy="1273845"/>
+            <wp:effectExtent l="0" t="0" r="0" b="2540"/>
+            <wp:docPr id="15" name="Picture 15"/>
+            <wp:cNvGraphicFramePr>
+              <a:graphicFrameLocks xmlns:a="http://schemas.openxmlformats.org/drawingml/2006/main" noChangeAspect="1"/>
+            </wp:cNvGraphicFramePr>
+            <a:graphic xmlns:a="http://schemas.openxmlformats.org/drawingml/2006/main">
+              <a:graphicData uri="http://schemas.openxmlformats.org/drawingml/2006/picture">
+                <pic:pic xmlns:pic="http://schemas.openxmlformats.org/drawingml/2006/picture">
+                  <pic:nvPicPr>
+                    <pic:cNvPr id="0" name="Picture 25"/>
+                    <pic:cNvPicPr>
+                      <a:picLocks noChangeAspect="1" noChangeArrowheads="1"/>
+                    </pic:cNvPicPr>
+                  </pic:nvPicPr>
+                  <pic:blipFill>
+                    <a:blip r:embed="rId34">
+                      <a:extLst>
+                        <a:ext uri="{28A0092B-C50C-407E-A947-70E740481C1C}">
+                          <a14:useLocalDpi xmlns:a14="http://schemas.microsoft.com/office/drawing/2010/main" val="0"/>
+                        </a:ext>
+                      </a:extLst>
+                    </a:blip>
+                    <a:srcRect/>
+                    <a:stretch>
+                      <a:fillRect/>
+                    </a:stretch>
+                  </pic:blipFill>
+                  <pic:spPr bwMode="auto">
+                    <a:xfrm>
+                      <a:off x="0" y="0"/>
+                      <a:ext cx="2200996" cy="1279803"/>
+                    </a:xfrm>
+                    <a:prstGeom prst="rect">
+                      <a:avLst/>
+                    </a:prstGeom>
+                    <a:noFill/>
+                    <a:ln>
+                      <a:noFill/>
+                    </a:ln>
+                  </pic:spPr>
+                </pic:pic>
+              </a:graphicData>
+            </a:graphic>
+          </wp:inline>
+        </w:drawing>
+      </w:r>
+    </w:p>
+    <w:p>
+      <w:pPr>
         <w:rPr>
           <w:rFonts w:ascii="Times New Roman" w:hAnsi="Times New Roman" w:cs="Times New Roman"/>
           <w:sz w:val="24"/>
@@ -6499,7 +6714,7 @@
           <w:szCs w:val="32"/>
         </w:rPr>
       </w:pPr>
-      <w:bookmarkStart w:id="12" w:name="_Toc30079123"/>
+      <w:bookmarkStart w:id="13" w:name="_Toc30116337"/>
       <w:r>
         <w:rPr>
           <w:rFonts w:ascii="Times New Roman" w:hAnsi="Times New Roman" w:cs="Times New Roman"/>
@@ -6540,7 +6755,7 @@
         </w:rPr>
         <w:t>web page</w:t>
       </w:r>
-      <w:bookmarkEnd w:id="12"/>
+      <w:bookmarkEnd w:id="13"/>
     </w:p>
     <w:p/>
     <w:p>
@@ -6600,7 +6815,6 @@
           <w:sz w:val="28"/>
           <w:szCs w:val="28"/>
         </w:rPr>
-        <w:lastRenderedPageBreak/>
         <w:t>Step 2</w:t>
       </w:r>
     </w:p>
@@ -6742,6 +6956,24 @@
         </w:rPr>
         <w:t xml:space="preserve"> </w:t>
       </w:r>
+    </w:p>
+    <w:p>
+      <w:pPr>
+        <w:rPr>
+          <w:rFonts w:ascii="Times New Roman" w:hAnsi="Times New Roman" w:cs="Times New Roman"/>
+          <w:sz w:val="24"/>
+          <w:szCs w:val="24"/>
+        </w:rPr>
+      </w:pPr>
+    </w:p>
+    <w:p>
+      <w:pPr>
+        <w:rPr>
+          <w:rFonts w:ascii="Times New Roman" w:hAnsi="Times New Roman" w:cs="Times New Roman"/>
+          <w:sz w:val="24"/>
+          <w:szCs w:val="24"/>
+        </w:rPr>
+      </w:pPr>
     </w:p>
     <w:p>
       <w:pPr>
@@ -6761,13 +6993,14 @@
           <w:szCs w:val="36"/>
         </w:rPr>
       </w:pPr>
-      <w:bookmarkStart w:id="13" w:name="_Toc30079124"/>
+      <w:bookmarkStart w:id="14" w:name="_Toc30116338"/>
       <w:r>
         <w:rPr>
           <w:rFonts w:ascii="Times New Roman" w:hAnsi="Times New Roman" w:cs="Times New Roman"/>
           <w:sz w:val="36"/>
           <w:szCs w:val="36"/>
         </w:rPr>
+        <w:lastRenderedPageBreak/>
         <w:t>5</w:t>
       </w:r>
       <w:r>
@@ -6794,7 +7027,7 @@
         </w:rPr>
         <w:t>eploy the web application</w:t>
       </w:r>
-      <w:bookmarkEnd w:id="13"/>
+      <w:bookmarkEnd w:id="14"/>
     </w:p>
     <w:p/>
     <w:p>
@@ -6806,7 +7039,7 @@
           <w:szCs w:val="32"/>
         </w:rPr>
       </w:pPr>
-      <w:bookmarkStart w:id="14" w:name="_Toc30079125"/>
+      <w:bookmarkStart w:id="15" w:name="_Toc30116339"/>
       <w:r>
         <w:rPr>
           <w:rFonts w:ascii="Times New Roman" w:hAnsi="Times New Roman" w:cs="Times New Roman"/>
@@ -6831,7 +7064,7 @@
         </w:rPr>
         <w:t>Push changes to repository</w:t>
       </w:r>
-      <w:bookmarkEnd w:id="14"/>
+      <w:bookmarkEnd w:id="15"/>
     </w:p>
     <w:p/>
     <w:p>
@@ -7025,7 +7258,7 @@
                     </pic:cNvPicPr>
                   </pic:nvPicPr>
                   <pic:blipFill>
-                    <a:blip r:embed="rId34">
+                    <a:blip r:embed="rId35">
                       <a:extLst>
                         <a:ext uri="{28A0092B-C50C-407E-A947-70E740481C1C}">
                           <a14:useLocalDpi xmlns:a14="http://schemas.microsoft.com/office/drawing/2010/main" val="0"/>
@@ -7075,14 +7308,13 @@
           <w:szCs w:val="32"/>
         </w:rPr>
       </w:pPr>
-      <w:bookmarkStart w:id="15" w:name="_Toc30079126"/>
+      <w:bookmarkStart w:id="16" w:name="_Toc30116340"/>
       <w:r>
         <w:rPr>
           <w:rFonts w:ascii="Times New Roman" w:hAnsi="Times New Roman" w:cs="Times New Roman"/>
           <w:sz w:val="32"/>
           <w:szCs w:val="32"/>
         </w:rPr>
-        <w:lastRenderedPageBreak/>
         <w:t>5</w:t>
       </w:r>
       <w:r>
@@ -7117,7 +7349,7 @@
         </w:rPr>
         <w:t>Deploy the front-end portion of the application</w:t>
       </w:r>
-      <w:bookmarkEnd w:id="15"/>
+      <w:bookmarkEnd w:id="16"/>
     </w:p>
     <w:p/>
     <w:p>
@@ -7161,7 +7393,7 @@
         </w:rPr>
         <w:t xml:space="preserve"> </w:t>
       </w:r>
-      <w:hyperlink r:id="rId35" w:history="1">
+      <w:hyperlink r:id="rId36" w:history="1">
         <w:r>
           <w:rPr>
             <w:rStyle w:val="Hyperlink"/>
@@ -7201,16 +7433,35 @@
       <w:pPr>
         <w:rPr>
           <w:rFonts w:ascii="Times New Roman" w:hAnsi="Times New Roman" w:cs="Times New Roman"/>
-          <w:sz w:val="28"/>
-          <w:szCs w:val="28"/>
-        </w:rPr>
-      </w:pPr>
-      <w:r>
-        <w:rPr>
-          <w:rFonts w:ascii="Times New Roman" w:hAnsi="Times New Roman" w:cs="Times New Roman"/>
-          <w:sz w:val="28"/>
-          <w:szCs w:val="28"/>
-        </w:rPr>
+          <w:sz w:val="24"/>
+          <w:szCs w:val="24"/>
+        </w:rPr>
+      </w:pPr>
+    </w:p>
+    <w:p>
+      <w:pPr>
+        <w:rPr>
+          <w:rFonts w:ascii="Times New Roman" w:hAnsi="Times New Roman" w:cs="Times New Roman"/>
+          <w:sz w:val="24"/>
+          <w:szCs w:val="24"/>
+        </w:rPr>
+      </w:pPr>
+    </w:p>
+    <w:p>
+      <w:pPr>
+        <w:rPr>
+          <w:rFonts w:ascii="Times New Roman" w:hAnsi="Times New Roman" w:cs="Times New Roman"/>
+          <w:sz w:val="28"/>
+          <w:szCs w:val="28"/>
+        </w:rPr>
+      </w:pPr>
+      <w:r>
+        <w:rPr>
+          <w:rFonts w:ascii="Times New Roman" w:hAnsi="Times New Roman" w:cs="Times New Roman"/>
+          <w:sz w:val="28"/>
+          <w:szCs w:val="28"/>
+        </w:rPr>
+        <w:lastRenderedPageBreak/>
         <w:t>Step 2</w:t>
       </w:r>
     </w:p>
@@ -7271,7 +7522,7 @@
                     </pic:cNvPicPr>
                   </pic:nvPicPr>
                   <pic:blipFill>
-                    <a:blip r:embed="rId36">
+                    <a:blip r:embed="rId37">
                       <a:extLst>
                         <a:ext uri="{28A0092B-C50C-407E-A947-70E740481C1C}">
                           <a14:useLocalDpi xmlns:a14="http://schemas.microsoft.com/office/drawing/2010/main" val="0"/>
@@ -7492,7 +7743,7 @@
     </w:p>
     <w:p/>
     <w:sectPr>
-      <w:footerReference w:type="default" r:id="rId37"/>
+      <w:footerReference w:type="default" r:id="rId38"/>
       <w:pgSz w:w="12240" w:h="15840"/>
       <w:pgMar w:top="1440" w:right="1440" w:bottom="1440" w:left="1440" w:header="708" w:footer="708" w:gutter="0"/>
       <w:pgNumType w:start="0"/>
@@ -8564,7 +8815,7 @@
 </file>
 
 <file path=customXml/itemProps2.xml><?xml version="1.0" encoding="utf-8"?>
-<ds:datastoreItem xmlns:ds="http://schemas.openxmlformats.org/officeDocument/2006/customXml" ds:itemID="{003609A1-EA76-4FB3-BDD3-5C20E9447E47}">
+<ds:datastoreItem xmlns:ds="http://schemas.openxmlformats.org/officeDocument/2006/customXml" ds:itemID="{DC14594E-38D7-4307-A383-F2C57A0EF98E}">
   <ds:schemaRefs>
     <ds:schemaRef ds:uri="http://schemas.openxmlformats.org/officeDocument/2006/bibliography"/>
   </ds:schemaRefs>

</xml_diff>